<commit_message>
- Gantt-Diagramm im Excelformat  - Grobe Fertigstellung des Pflichtenheftes
</commit_message>
<xml_diff>
--- a/LF9_Spannekrebs_Sebastian_Zusammenfassung.docx
+++ b/LF9_Spannekrebs_Sebastian_Zusammenfassung.docx
@@ -20,7 +20,7 @@
           <w:sz w:val="52"/>
           <w:szCs w:val="52"/>
         </w:rPr>
-        <w:t>Projekt 3</w:t>
+        <w:t>Funktionale Segmentierung von Enterprise IT Netzwerken</w:t>
       </w:r>
       <w:r>
         <w:rPr>
@@ -29,9 +29,6 @@
         </w:rPr>
         <w:br/>
       </w:r>
-      <w:r>
-        <w:t>Funktionale Segmentierung von Enterprise IT Netzwerken</w:t>
-      </w:r>
     </w:p>
     <w:p>
       <w:pPr>
@@ -79,7 +76,6 @@
         <w:t>IT 21-1</w:t>
       </w:r>
     </w:p>
-    <w:p/>
     <w:p/>
     <w:p/>
     <w:p/>
@@ -115,9 +111,26 @@
           <w:numId w:val="1"/>
         </w:numPr>
       </w:pPr>
-      <w:r>
-        <w:t>Logischer Netzwerkplan</w:t>
-      </w:r>
+      <w:hyperlink w:anchor="Logischer_Netzwerkplan" w:history="1">
+        <w:r>
+          <w:rPr>
+            <w:rStyle w:val="Hyperlink"/>
+          </w:rPr>
+          <w:t>Logischer Netzw</w:t>
+        </w:r>
+        <w:r>
+          <w:rPr>
+            <w:rStyle w:val="Hyperlink"/>
+          </w:rPr>
+          <w:t>e</w:t>
+        </w:r>
+        <w:r>
+          <w:rPr>
+            <w:rStyle w:val="Hyperlink"/>
+          </w:rPr>
+          <w:t>rkplan</w:t>
+        </w:r>
+      </w:hyperlink>
     </w:p>
     <w:p>
       <w:pPr>
@@ -127,9 +140,84 @@
           <w:numId w:val="1"/>
         </w:numPr>
       </w:pPr>
-      <w:r>
-        <w:t>Analyse</w:t>
-      </w:r>
+      <w:hyperlink w:anchor="Analyse" w:history="1">
+        <w:r>
+          <w:rPr>
+            <w:rStyle w:val="Hyperlink"/>
+          </w:rPr>
+          <w:t>Anal</w:t>
+        </w:r>
+        <w:r>
+          <w:rPr>
+            <w:rStyle w:val="Hyperlink"/>
+          </w:rPr>
+          <w:t>y</w:t>
+        </w:r>
+        <w:r>
+          <w:rPr>
+            <w:rStyle w:val="Hyperlink"/>
+          </w:rPr>
+          <w:t>se</w:t>
+        </w:r>
+      </w:hyperlink>
+    </w:p>
+    <w:p>
+      <w:pPr>
+        <w:pStyle w:val="Listenabsatz"/>
+        <w:numPr>
+          <w:ilvl w:val="1"/>
+          <w:numId w:val="1"/>
+        </w:numPr>
+      </w:pPr>
+      <w:hyperlink w:anchor="Analyse_2_1" w:history="1">
+        <w:r>
+          <w:rPr>
+            <w:rStyle w:val="Hyperlink"/>
+          </w:rPr>
+          <w:t>Analyse der zu bereitzus</w:t>
+        </w:r>
+        <w:r>
+          <w:rPr>
+            <w:rStyle w:val="Hyperlink"/>
+          </w:rPr>
+          <w:t>t</w:t>
+        </w:r>
+        <w:r>
+          <w:rPr>
+            <w:rStyle w:val="Hyperlink"/>
+          </w:rPr>
+          <w:t>ellenden Dienste</w:t>
+        </w:r>
+      </w:hyperlink>
+    </w:p>
+    <w:p>
+      <w:pPr>
+        <w:pStyle w:val="Listenabsatz"/>
+        <w:numPr>
+          <w:ilvl w:val="1"/>
+          <w:numId w:val="1"/>
+        </w:numPr>
+      </w:pPr>
+      <w:hyperlink w:anchor="Anwendungsfaelle_2_2" w:history="1">
+        <w:r>
+          <w:rPr>
+            <w:rStyle w:val="Hyperlink"/>
+          </w:rPr>
+          <w:t>Anwendungsfäl</w:t>
+        </w:r>
+        <w:r>
+          <w:rPr>
+            <w:rStyle w:val="Hyperlink"/>
+          </w:rPr>
+          <w:t>l</w:t>
+        </w:r>
+        <w:r>
+          <w:rPr>
+            <w:rStyle w:val="Hyperlink"/>
+          </w:rPr>
+          <w:t>e der Akteure</w:t>
+        </w:r>
+      </w:hyperlink>
     </w:p>
     <w:p>
       <w:pPr>
@@ -139,9 +227,26 @@
           <w:numId w:val="1"/>
         </w:numPr>
       </w:pPr>
-      <w:r>
-        <w:t>Projektplanung</w:t>
-      </w:r>
+      <w:hyperlink w:anchor="Projektplanung_3" w:history="1">
+        <w:r>
+          <w:rPr>
+            <w:rStyle w:val="Hyperlink"/>
+          </w:rPr>
+          <w:t>Proje</w:t>
+        </w:r>
+        <w:r>
+          <w:rPr>
+            <w:rStyle w:val="Hyperlink"/>
+          </w:rPr>
+          <w:t>k</w:t>
+        </w:r>
+        <w:r>
+          <w:rPr>
+            <w:rStyle w:val="Hyperlink"/>
+          </w:rPr>
+          <w:t>tplanung</w:t>
+        </w:r>
+      </w:hyperlink>
     </w:p>
     <w:p>
       <w:pPr>
@@ -151,9 +256,14 @@
           <w:numId w:val="1"/>
         </w:numPr>
       </w:pPr>
-      <w:r>
-        <w:t>Analyse des Projektauftrages</w:t>
-      </w:r>
+      <w:hyperlink w:anchor="drei_eins" w:history="1">
+        <w:r>
+          <w:rPr>
+            <w:rStyle w:val="Hyperlink"/>
+          </w:rPr>
+          <w:t>Analyse des Arbeits- und Projektauftrages</w:t>
+        </w:r>
+      </w:hyperlink>
     </w:p>
     <w:p>
       <w:pPr>
@@ -163,9 +273,26 @@
           <w:numId w:val="1"/>
         </w:numPr>
       </w:pPr>
-      <w:r>
-        <w:t>Pflichtenheft</w:t>
-      </w:r>
+      <w:hyperlink w:anchor="drei_zwei" w:history="1">
+        <w:r>
+          <w:rPr>
+            <w:rStyle w:val="Hyperlink"/>
+          </w:rPr>
+          <w:t>Pflicht</w:t>
+        </w:r>
+        <w:r>
+          <w:rPr>
+            <w:rStyle w:val="Hyperlink"/>
+          </w:rPr>
+          <w:t>e</w:t>
+        </w:r>
+        <w:r>
+          <w:rPr>
+            <w:rStyle w:val="Hyperlink"/>
+          </w:rPr>
+          <w:t>nheft</w:t>
+        </w:r>
+      </w:hyperlink>
     </w:p>
     <w:p>
       <w:pPr>
@@ -199,13 +326,14 @@
           <w:numId w:val="1"/>
         </w:numPr>
       </w:pPr>
-      <w:proofErr w:type="spellStart"/>
       <w:r>
-        <w:t>Enstcheiden</w:t>
+        <w:t>En</w:t>
       </w:r>
-      <w:proofErr w:type="spellEnd"/>
       <w:r>
-        <w:t xml:space="preserve"> und Durchführen</w:t>
+        <w:t>ts</w:t>
+      </w:r>
+      <w:r>
+        <w:t>cheiden und Durchführen</w:t>
       </w:r>
     </w:p>
     <w:p>
@@ -220,7 +348,6 @@
         <w:t>Auswertung und Reflexion</w:t>
       </w:r>
     </w:p>
-    <w:p/>
     <w:p/>
     <w:p/>
     <w:p/>
@@ -253,6 +380,7 @@
           <w:u w:val="single"/>
         </w:rPr>
       </w:pPr>
+      <w:bookmarkStart w:id="0" w:name="Logischer_Netzwerkplan"/>
       <w:r>
         <w:rPr>
           <w:sz w:val="32"/>
@@ -262,6 +390,7 @@
         <w:t>Logischer Netzwerkplan</w:t>
       </w:r>
     </w:p>
+    <w:bookmarkEnd w:id="0"/>
     <w:p>
       <w:pPr>
         <w:rPr>
@@ -277,7 +406,13 @@
         <w:t>,</w:t>
       </w:r>
       <w:r>
-        <w:t xml:space="preserve"> für das Projekt angelegt. Der Erstellte Netzwerkplan wurde </w:t>
+        <w:t xml:space="preserve"> für das Projekt angelegt. Der </w:t>
+      </w:r>
+      <w:r>
+        <w:t>e</w:t>
+      </w:r>
+      <w:r>
+        <w:t xml:space="preserve">rstellte Netzwerkplan wurde </w:t>
       </w:r>
       <w:r>
         <w:t xml:space="preserve">unter folgendem Link </w:t>
@@ -292,21 +427,25 @@
           <w:rPr>
             <w:rStyle w:val="Hyperlink"/>
           </w:rPr>
-          <w:t>Proj</w:t>
-        </w:r>
-        <w:r>
-          <w:rPr>
-            <w:rStyle w:val="Hyperlink"/>
-          </w:rPr>
-          <w:t>e</w:t>
-        </w:r>
-        <w:r>
-          <w:rPr>
-            <w:rStyle w:val="Hyperlink"/>
-          </w:rPr>
-          <w:t>kt</w:t>
+          <w:t>Netzwerkplan</w:t>
         </w:r>
       </w:hyperlink>
+      <w:r>
+        <w:rPr>
+          <w:rStyle w:val="Hyperlink"/>
+          <w:color w:val="auto"/>
+          <w:u w:val="none"/>
+        </w:rPr>
+        <w:t xml:space="preserve"> </w:t>
+      </w:r>
+      <w:r>
+        <w:rPr>
+          <w:rStyle w:val="Hyperlink"/>
+          <w:color w:val="auto"/>
+          <w:u w:val="none"/>
+        </w:rPr>
+        <w:t>(extern)</w:t>
+      </w:r>
     </w:p>
     <w:p/>
     <w:p/>
@@ -345,6 +484,7 @@
           <w:u w:val="single"/>
         </w:rPr>
       </w:pPr>
+      <w:bookmarkStart w:id="1" w:name="Analyse"/>
       <w:r>
         <w:rPr>
           <w:sz w:val="32"/>
@@ -354,6 +494,7 @@
         <w:t>Analyse</w:t>
       </w:r>
     </w:p>
+    <w:bookmarkEnd w:id="1"/>
     <w:p>
       <w:pPr>
         <w:rPr>
@@ -363,11 +504,2993 @@
     </w:p>
     <w:p>
       <w:pPr>
+        <w:pStyle w:val="Listenabsatz"/>
+        <w:numPr>
+          <w:ilvl w:val="1"/>
+          <w:numId w:val="2"/>
+        </w:numPr>
+      </w:pPr>
+      <w:bookmarkStart w:id="2" w:name="Analyse_2_1"/>
+      <w:r>
+        <w:t>Analyse der zu bereitzustellenden Dienste</w:t>
+      </w:r>
+      <w:bookmarkEnd w:id="2"/>
+      <w:r>
+        <w:t>:</w:t>
+      </w:r>
+    </w:p>
+    <w:p>
+      <w:pPr>
         <w:rPr>
           <w:u w:val="single"/>
         </w:rPr>
       </w:pPr>
     </w:p>
+    <w:tbl>
+      <w:tblPr>
+        <w:tblStyle w:val="Tabellenraster"/>
+        <w:tblW w:w="0" w:type="auto"/>
+        <w:tblLook w:val="04A0" w:firstRow="1" w:lastRow="0" w:firstColumn="1" w:lastColumn="0" w:noHBand="0" w:noVBand="1"/>
+      </w:tblPr>
+      <w:tblGrid>
+        <w:gridCol w:w="2900"/>
+        <w:gridCol w:w="2812"/>
+        <w:gridCol w:w="3350"/>
+      </w:tblGrid>
+      <w:tr>
+        <w:trPr>
+          <w:trHeight w:val="629"/>
+        </w:trPr>
+        <w:tc>
+          <w:tcPr>
+            <w:tcW w:w="3020" w:type="dxa"/>
+            <w:shd w:val="clear" w:color="auto" w:fill="808080" w:themeFill="background1" w:themeFillShade="80"/>
+          </w:tcPr>
+          <w:p>
+            <w:pPr>
+              <w:rPr>
+                <w:b/>
+                <w:bCs/>
+                <w:color w:val="FFFFFF" w:themeColor="background1"/>
+              </w:rPr>
+            </w:pPr>
+            <w:r>
+              <w:rPr>
+                <w:b/>
+                <w:bCs/>
+                <w:color w:val="FFFFFF" w:themeColor="background1"/>
+              </w:rPr>
+              <w:t>Dienstbezeichnung</w:t>
+            </w:r>
+          </w:p>
+        </w:tc>
+        <w:tc>
+          <w:tcPr>
+            <w:tcW w:w="3021" w:type="dxa"/>
+            <w:shd w:val="clear" w:color="auto" w:fill="808080" w:themeFill="background1" w:themeFillShade="80"/>
+          </w:tcPr>
+          <w:p>
+            <w:pPr>
+              <w:rPr>
+                <w:b/>
+                <w:bCs/>
+                <w:color w:val="FFFFFF" w:themeColor="background1"/>
+              </w:rPr>
+            </w:pPr>
+            <w:r>
+              <w:rPr>
+                <w:b/>
+                <w:bCs/>
+                <w:color w:val="FFFFFF" w:themeColor="background1"/>
+              </w:rPr>
+              <w:t>Öffentlich erreichbar</w:t>
+            </w:r>
+          </w:p>
+        </w:tc>
+        <w:tc>
+          <w:tcPr>
+            <w:tcW w:w="3021" w:type="dxa"/>
+            <w:shd w:val="clear" w:color="auto" w:fill="808080" w:themeFill="background1" w:themeFillShade="80"/>
+          </w:tcPr>
+          <w:p>
+            <w:pPr>
+              <w:rPr>
+                <w:b/>
+                <w:bCs/>
+                <w:color w:val="FFFFFF" w:themeColor="background1"/>
+              </w:rPr>
+            </w:pPr>
+            <w:r>
+              <w:rPr>
+                <w:b/>
+                <w:bCs/>
+                <w:color w:val="FFFFFF" w:themeColor="background1"/>
+              </w:rPr>
+              <w:t>Begründung der Entscheidung</w:t>
+            </w:r>
+          </w:p>
+        </w:tc>
+      </w:tr>
+      <w:tr>
+        <w:tc>
+          <w:tcPr>
+            <w:tcW w:w="3020" w:type="dxa"/>
+          </w:tcPr>
+          <w:p>
+            <w:r>
+              <w:t>Firewall-</w:t>
+            </w:r>
+            <w:r>
+              <w:t>System</w:t>
+            </w:r>
+          </w:p>
+        </w:tc>
+        <w:tc>
+          <w:tcPr>
+            <w:tcW w:w="3021" w:type="dxa"/>
+          </w:tcPr>
+          <w:p>
+            <w:r>
+              <w:t>Nein</w:t>
+            </w:r>
+          </w:p>
+        </w:tc>
+        <w:tc>
+          <w:tcPr>
+            <w:tcW w:w="3021" w:type="dxa"/>
+          </w:tcPr>
+          <w:p>
+            <w:pPr>
+              <w:pStyle w:val="Listenabsatz"/>
+              <w:numPr>
+                <w:ilvl w:val="0"/>
+                <w:numId w:val="3"/>
+              </w:numPr>
+            </w:pPr>
+            <w:r>
+              <w:t>System sollte nur Intern über den Admin-Rechner konfigurierbar sein.</w:t>
+            </w:r>
+          </w:p>
+          <w:p>
+            <w:pPr>
+              <w:pStyle w:val="Listenabsatz"/>
+              <w:numPr>
+                <w:ilvl w:val="0"/>
+                <w:numId w:val="3"/>
+              </w:numPr>
+            </w:pPr>
+            <w:r>
+              <w:t>Anfragen außerhalb des grünen Netzes prüfen und ggf. Datenverkehr blockieren.</w:t>
+            </w:r>
+          </w:p>
+          <w:p>
+            <w:pPr>
+              <w:pStyle w:val="Listenabsatz"/>
+              <w:numPr>
+                <w:ilvl w:val="0"/>
+                <w:numId w:val="3"/>
+              </w:numPr>
+            </w:pPr>
+            <w:r>
+              <w:t>Keine Manipulation von außen möglich.</w:t>
+            </w:r>
+          </w:p>
+        </w:tc>
+      </w:tr>
+      <w:tr>
+        <w:tc>
+          <w:tcPr>
+            <w:tcW w:w="3020" w:type="dxa"/>
+          </w:tcPr>
+          <w:p>
+            <w:r>
+              <w:t>DNS</w:t>
+            </w:r>
+          </w:p>
+        </w:tc>
+        <w:tc>
+          <w:tcPr>
+            <w:tcW w:w="3021" w:type="dxa"/>
+          </w:tcPr>
+          <w:p>
+            <w:r>
+              <w:t>Nein</w:t>
+            </w:r>
+          </w:p>
+        </w:tc>
+        <w:tc>
+          <w:tcPr>
+            <w:tcW w:w="3021" w:type="dxa"/>
+          </w:tcPr>
+          <w:p>
+            <w:pPr>
+              <w:pStyle w:val="Listenabsatz"/>
+              <w:numPr>
+                <w:ilvl w:val="0"/>
+                <w:numId w:val="3"/>
+              </w:numPr>
+            </w:pPr>
+            <w:r>
+              <w:t>Es sollten nur Netzinterne Komponenten den Dienst abrufen können ansonsten besteht Manipulationsgefahr der</w:t>
+            </w:r>
+            <w:r>
+              <w:t xml:space="preserve"> Nummer- bzw. Namensadressenauflösung</w:t>
+            </w:r>
+          </w:p>
+        </w:tc>
+      </w:tr>
+      <w:tr>
+        <w:tc>
+          <w:tcPr>
+            <w:tcW w:w="3020" w:type="dxa"/>
+          </w:tcPr>
+          <w:p>
+            <w:r>
+              <w:t>DHCP</w:t>
+            </w:r>
+          </w:p>
+        </w:tc>
+        <w:tc>
+          <w:tcPr>
+            <w:tcW w:w="3021" w:type="dxa"/>
+          </w:tcPr>
+          <w:p>
+            <w:r>
+              <w:t>Nein</w:t>
+            </w:r>
+          </w:p>
+        </w:tc>
+        <w:tc>
+          <w:tcPr>
+            <w:tcW w:w="3021" w:type="dxa"/>
+          </w:tcPr>
+          <w:p>
+            <w:pPr>
+              <w:pStyle w:val="Listenabsatz"/>
+              <w:numPr>
+                <w:ilvl w:val="0"/>
+                <w:numId w:val="3"/>
+              </w:numPr>
+            </w:pPr>
+            <w:r>
+              <w:t>Dynamische Zuweisung der IP-Adressen nur Intern.</w:t>
+            </w:r>
+          </w:p>
+          <w:p>
+            <w:pPr>
+              <w:pStyle w:val="Listenabsatz"/>
+              <w:numPr>
+                <w:ilvl w:val="0"/>
+                <w:numId w:val="3"/>
+              </w:numPr>
+            </w:pPr>
+            <w:r>
+              <w:t>Dadurch keine Manipulation der IP-Adressen damit möglich und somit ein Konflikt zu verursachen, der Dienste unerreichbar macht.</w:t>
+            </w:r>
+          </w:p>
+        </w:tc>
+      </w:tr>
+      <w:tr>
+        <w:tc>
+          <w:tcPr>
+            <w:tcW w:w="3020" w:type="dxa"/>
+          </w:tcPr>
+          <w:p>
+            <w:r>
+              <w:t>Web-Server</w:t>
+            </w:r>
+          </w:p>
+        </w:tc>
+        <w:tc>
+          <w:tcPr>
+            <w:tcW w:w="3021" w:type="dxa"/>
+          </w:tcPr>
+          <w:p>
+            <w:r>
+              <w:t>Ja</w:t>
+            </w:r>
+          </w:p>
+        </w:tc>
+        <w:tc>
+          <w:tcPr>
+            <w:tcW w:w="3021" w:type="dxa"/>
+          </w:tcPr>
+          <w:p>
+            <w:pPr>
+              <w:pStyle w:val="Listenabsatz"/>
+              <w:numPr>
+                <w:ilvl w:val="0"/>
+                <w:numId w:val="3"/>
+              </w:numPr>
+            </w:pPr>
+            <w:r>
+              <w:t>Stakeholder sollten von außen auf den Webserver zur Darstellung von Informationen zugreifen können.</w:t>
+            </w:r>
+          </w:p>
+          <w:p>
+            <w:pPr>
+              <w:pStyle w:val="Listenabsatz"/>
+              <w:numPr>
+                <w:ilvl w:val="0"/>
+                <w:numId w:val="3"/>
+              </w:numPr>
+            </w:pPr>
+            <w:r>
+              <w:t>Manipulation von Daten, nur durch Nutzerauthentifizierung, mit einher gehenden Nutzerechten möglich.</w:t>
+            </w:r>
+          </w:p>
+        </w:tc>
+      </w:tr>
+      <w:tr>
+        <w:tc>
+          <w:tcPr>
+            <w:tcW w:w="3020" w:type="dxa"/>
+          </w:tcPr>
+          <w:p>
+            <w:r>
+              <w:lastRenderedPageBreak/>
+              <w:t>Datenbank-Server</w:t>
+            </w:r>
+          </w:p>
+        </w:tc>
+        <w:tc>
+          <w:tcPr>
+            <w:tcW w:w="3021" w:type="dxa"/>
+          </w:tcPr>
+          <w:p>
+            <w:r>
+              <w:t>Nein</w:t>
+            </w:r>
+          </w:p>
+        </w:tc>
+        <w:tc>
+          <w:tcPr>
+            <w:tcW w:w="3021" w:type="dxa"/>
+          </w:tcPr>
+          <w:p>
+            <w:pPr>
+              <w:pStyle w:val="Listenabsatz"/>
+              <w:numPr>
+                <w:ilvl w:val="0"/>
+                <w:numId w:val="3"/>
+              </w:numPr>
+            </w:pPr>
+            <w:r>
+              <w:t>Sollte nur mit anderen Systemen Netzintern kommunizieren.</w:t>
+            </w:r>
+          </w:p>
+          <w:p>
+            <w:pPr>
+              <w:pStyle w:val="Listenabsatz"/>
+              <w:numPr>
+                <w:ilvl w:val="0"/>
+                <w:numId w:val="3"/>
+              </w:numPr>
+            </w:pPr>
+            <w:r>
+              <w:t xml:space="preserve">Z.B </w:t>
+            </w:r>
+          </w:p>
+          <w:p>
+            <w:pPr>
+              <w:pStyle w:val="Listenabsatz"/>
+            </w:pPr>
+            <w:r>
+              <w:t>Client &lt;-&gt; Webserver &lt;-&gt; Datenbankserver</w:t>
+            </w:r>
+          </w:p>
+          <w:p>
+            <w:pPr>
+              <w:pStyle w:val="Listenabsatz"/>
+              <w:numPr>
+                <w:ilvl w:val="0"/>
+                <w:numId w:val="3"/>
+              </w:numPr>
+            </w:pPr>
+            <w:r>
+              <w:t>Sensible Nutzerdaten müssen geschützt werden nach Richtlinie der DSGVO</w:t>
+            </w:r>
+          </w:p>
+        </w:tc>
+      </w:tr>
+      <w:tr>
+        <w:tc>
+          <w:tcPr>
+            <w:tcW w:w="3020" w:type="dxa"/>
+          </w:tcPr>
+          <w:p>
+            <w:r>
+              <w:t>[Pi-Hole]</w:t>
+            </w:r>
+          </w:p>
+        </w:tc>
+        <w:tc>
+          <w:tcPr>
+            <w:tcW w:w="3021" w:type="dxa"/>
+          </w:tcPr>
+          <w:p>
+            <w:r>
+              <w:t>Nein</w:t>
+            </w:r>
+          </w:p>
+        </w:tc>
+        <w:tc>
+          <w:tcPr>
+            <w:tcW w:w="3021" w:type="dxa"/>
+          </w:tcPr>
+          <w:p>
+            <w:pPr>
+              <w:pStyle w:val="Listenabsatz"/>
+              <w:numPr>
+                <w:ilvl w:val="0"/>
+                <w:numId w:val="3"/>
+              </w:numPr>
+            </w:pPr>
+            <w:r>
+              <w:t>Zur Filtrierung des Datenverkehrs von Trackern/Werbetreibende soll der Dienst nur intern administrierbar sein</w:t>
+            </w:r>
+            <w:r>
+              <w:t>, da dieser den DNS/DHCP-Server ersetzt. Diese sensiblen Systeme sollten nicht von außen einsehbar sein.</w:t>
+            </w:r>
+          </w:p>
+        </w:tc>
+      </w:tr>
+      <w:tr>
+        <w:tc>
+          <w:tcPr>
+            <w:tcW w:w="3020" w:type="dxa"/>
+          </w:tcPr>
+          <w:p>
+            <w:r>
+              <w:t>[</w:t>
+            </w:r>
+            <w:r>
+              <w:t>Mailproxy für eingehende Mails</w:t>
+            </w:r>
+            <w:r>
+              <w:t>]</w:t>
+            </w:r>
+          </w:p>
+        </w:tc>
+        <w:tc>
+          <w:tcPr>
+            <w:tcW w:w="3021" w:type="dxa"/>
+          </w:tcPr>
+          <w:p>
+            <w:r>
+              <w:t>Ja</w:t>
+            </w:r>
+          </w:p>
+        </w:tc>
+        <w:tc>
+          <w:tcPr>
+            <w:tcW w:w="3021" w:type="dxa"/>
+          </w:tcPr>
+          <w:p>
+            <w:pPr>
+              <w:pStyle w:val="Listenabsatz"/>
+              <w:numPr>
+                <w:ilvl w:val="0"/>
+                <w:numId w:val="3"/>
+              </w:numPr>
+            </w:pPr>
+            <w:r>
+              <w:t>Mail-Proxy sollte als Anlaufpunkt für, von aus dem Internet eingehende Mails verfügbar sein.</w:t>
+            </w:r>
+          </w:p>
+          <w:p>
+            <w:pPr>
+              <w:pStyle w:val="Listenabsatz"/>
+              <w:numPr>
+                <w:ilvl w:val="0"/>
+                <w:numId w:val="3"/>
+              </w:numPr>
+            </w:pPr>
+            <w:r>
+              <w:t>Weiterleitung des Datenpaketes an entsprechenden Mailserver</w:t>
+            </w:r>
+          </w:p>
+          <w:p>
+            <w:pPr>
+              <w:pStyle w:val="Listenabsatz"/>
+              <w:numPr>
+                <w:ilvl w:val="0"/>
+                <w:numId w:val="3"/>
+              </w:numPr>
+            </w:pPr>
+            <w:r>
+              <w:t>Proxy dient hier zur Verschleierung der Mailserveradresse.</w:t>
+            </w:r>
+          </w:p>
+          <w:p>
+            <w:pPr>
+              <w:pStyle w:val="Listenabsatz"/>
+              <w:numPr>
+                <w:ilvl w:val="0"/>
+                <w:numId w:val="3"/>
+              </w:numPr>
+            </w:pPr>
+            <w:r>
+              <w:t xml:space="preserve">Im Falle eines Angriffes </w:t>
+            </w:r>
+            <w:proofErr w:type="spellStart"/>
+            <w:r>
+              <w:t>z.B</w:t>
+            </w:r>
+            <w:proofErr w:type="spellEnd"/>
+            <w:r>
+              <w:t xml:space="preserve"> Overflow-anfragen, wird der Mailserver nicht kompromittiert.</w:t>
+            </w:r>
+          </w:p>
+        </w:tc>
+      </w:tr>
+      <w:tr>
+        <w:tc>
+          <w:tcPr>
+            <w:tcW w:w="3020" w:type="dxa"/>
+          </w:tcPr>
+          <w:p>
+            <w:r>
+              <w:t>[</w:t>
+            </w:r>
+            <w:r>
+              <w:t>Existierender Mailserver</w:t>
+            </w:r>
+            <w:r>
+              <w:t>]</w:t>
+            </w:r>
+          </w:p>
+        </w:tc>
+        <w:tc>
+          <w:tcPr>
+            <w:tcW w:w="3021" w:type="dxa"/>
+          </w:tcPr>
+          <w:p>
+            <w:r>
+              <w:t>Nein</w:t>
+            </w:r>
+          </w:p>
+        </w:tc>
+        <w:tc>
+          <w:tcPr>
+            <w:tcW w:w="3021" w:type="dxa"/>
+          </w:tcPr>
+          <w:p>
+            <w:pPr>
+              <w:pStyle w:val="Listenabsatz"/>
+              <w:numPr>
+                <w:ilvl w:val="0"/>
+                <w:numId w:val="3"/>
+              </w:numPr>
+            </w:pPr>
+            <w:r>
+              <w:t>Mailserver sollte nicht direkt über das Internet erreichbar sein, sondern nur über den Mail-Proxy-Server.</w:t>
+            </w:r>
+          </w:p>
+          <w:p>
+            <w:pPr>
+              <w:pStyle w:val="Listenabsatz"/>
+              <w:numPr>
+                <w:ilvl w:val="0"/>
+                <w:numId w:val="3"/>
+              </w:numPr>
+            </w:pPr>
+            <w:r>
+              <w:t>Verschleierung der Mailserver-Adresse</w:t>
+            </w:r>
+          </w:p>
+          <w:p>
+            <w:pPr>
+              <w:pStyle w:val="Listenabsatz"/>
+              <w:numPr>
+                <w:ilvl w:val="0"/>
+                <w:numId w:val="3"/>
+              </w:numPr>
+            </w:pPr>
+            <w:r>
+              <w:t>Kein Angriff auf den Mailserver und somit keine Kompromittierung.</w:t>
+            </w:r>
+          </w:p>
+        </w:tc>
+      </w:tr>
+    </w:tbl>
+    <w:p>
+      <w:pPr>
+        <w:rPr>
+          <w:u w:val="single"/>
+        </w:rPr>
+      </w:pPr>
+    </w:p>
+    <w:p>
+      <w:pPr>
+        <w:rPr>
+          <w:u w:val="single"/>
+        </w:rPr>
+      </w:pPr>
+    </w:p>
+    <w:p>
+      <w:pPr>
+        <w:rPr>
+          <w:u w:val="single"/>
+        </w:rPr>
+      </w:pPr>
+    </w:p>
+    <w:p>
+      <w:pPr>
+        <w:pStyle w:val="Listenabsatz"/>
+        <w:numPr>
+          <w:ilvl w:val="1"/>
+          <w:numId w:val="2"/>
+        </w:numPr>
+      </w:pPr>
+      <w:bookmarkStart w:id="3" w:name="Anwendungsfaelle_2_2"/>
+      <w:r>
+        <w:t>Anwendungsfälle der Akteure:</w:t>
+      </w:r>
+    </w:p>
+    <w:bookmarkEnd w:id="3"/>
+    <w:p/>
+    <w:tbl>
+      <w:tblPr>
+        <w:tblStyle w:val="Tabellenraster"/>
+        <w:tblW w:w="0" w:type="auto"/>
+        <w:tblLook w:val="04A0" w:firstRow="1" w:lastRow="0" w:firstColumn="1" w:lastColumn="0" w:noHBand="0" w:noVBand="1"/>
+      </w:tblPr>
+      <w:tblGrid>
+        <w:gridCol w:w="4531"/>
+        <w:gridCol w:w="4531"/>
+      </w:tblGrid>
+      <w:tr>
+        <w:trPr>
+          <w:trHeight w:val="707"/>
+        </w:trPr>
+        <w:tc>
+          <w:tcPr>
+            <w:tcW w:w="4531" w:type="dxa"/>
+            <w:shd w:val="clear" w:color="auto" w:fill="808080" w:themeFill="background1" w:themeFillShade="80"/>
+          </w:tcPr>
+          <w:p>
+            <w:pPr>
+              <w:rPr>
+                <w:b/>
+                <w:bCs/>
+                <w:color w:val="FFFFFF" w:themeColor="background1"/>
+              </w:rPr>
+            </w:pPr>
+            <w:r>
+              <w:rPr>
+                <w:b/>
+                <w:bCs/>
+                <w:color w:val="FFFFFF" w:themeColor="background1"/>
+              </w:rPr>
+              <w:t>Akteure</w:t>
+            </w:r>
+          </w:p>
+        </w:tc>
+        <w:tc>
+          <w:tcPr>
+            <w:tcW w:w="4531" w:type="dxa"/>
+            <w:shd w:val="clear" w:color="auto" w:fill="808080" w:themeFill="background1" w:themeFillShade="80"/>
+          </w:tcPr>
+          <w:p>
+            <w:pPr>
+              <w:rPr>
+                <w:b/>
+                <w:bCs/>
+                <w:color w:val="FFFFFF" w:themeColor="background1"/>
+              </w:rPr>
+            </w:pPr>
+            <w:r>
+              <w:rPr>
+                <w:b/>
+                <w:bCs/>
+                <w:color w:val="FFFFFF" w:themeColor="background1"/>
+              </w:rPr>
+              <w:t>Kommunikationsweg</w:t>
+            </w:r>
+          </w:p>
+        </w:tc>
+      </w:tr>
+      <w:tr>
+        <w:tc>
+          <w:tcPr>
+            <w:tcW w:w="4531" w:type="dxa"/>
+          </w:tcPr>
+          <w:p>
+            <w:r>
+              <w:t>Ticket erstellen und in DB speichern</w:t>
+            </w:r>
+            <w:r>
+              <w:t>:</w:t>
+            </w:r>
+          </w:p>
+        </w:tc>
+        <w:tc>
+          <w:tcPr>
+            <w:tcW w:w="4531" w:type="dxa"/>
+          </w:tcPr>
+          <w:p>
+            <w:pPr>
+              <w:pStyle w:val="Listenabsatz"/>
+              <w:numPr>
+                <w:ilvl w:val="0"/>
+                <w:numId w:val="3"/>
+              </w:numPr>
+            </w:pPr>
+            <w:r>
+              <w:rPr>
+                <w:b/>
+                <w:bCs/>
+              </w:rPr>
+              <w:t>Client</w:t>
+            </w:r>
+            <w:r>
+              <w:t xml:space="preserve"> -&gt; Internet -&gt; Proxy-Server(Schulnetz) -&gt; </w:t>
+            </w:r>
+            <w:r>
+              <w:t>DNS-/DHCP-Server(Schulnetz) -&gt;</w:t>
+            </w:r>
+            <w:r>
+              <w:t xml:space="preserve"> </w:t>
+            </w:r>
+            <w:r>
+              <w:t>Router(Schulnetz) -&gt; Router(VMnet8/rot) -&gt; FW -&gt; Router(VMnet2/orange/DMZ) -&gt; Webserver -&gt; Router(</w:t>
+            </w:r>
+            <w:r>
+              <w:t>VMnet2/</w:t>
+            </w:r>
+            <w:r>
+              <w:t>orange/</w:t>
+            </w:r>
+            <w:r>
+              <w:t>DMZ</w:t>
+            </w:r>
+            <w:r>
+              <w:t xml:space="preserve">) -&gt; </w:t>
+            </w:r>
+            <w:r>
+              <w:rPr>
+                <w:b/>
+                <w:bCs/>
+              </w:rPr>
+              <w:t>DB</w:t>
+            </w:r>
+          </w:p>
+        </w:tc>
+      </w:tr>
+      <w:tr>
+        <w:tc>
+          <w:tcPr>
+            <w:tcW w:w="4531" w:type="dxa"/>
+          </w:tcPr>
+          <w:p>
+            <w:r>
+              <w:t>Administration von</w:t>
+            </w:r>
+            <w:r>
+              <w:t>:</w:t>
+            </w:r>
+          </w:p>
+          <w:p>
+            <w:r>
+              <w:br/>
+            </w:r>
+            <w:r>
+              <w:t>FW</w:t>
+            </w:r>
+            <w:r>
+              <w:t>:</w:t>
+            </w:r>
+          </w:p>
+          <w:p/>
+          <w:p>
+            <w:r>
+              <w:t xml:space="preserve">DNS- </w:t>
+            </w:r>
+            <w:r>
+              <w:t>Server:</w:t>
+            </w:r>
+          </w:p>
+          <w:p/>
+          <w:p/>
+          <w:p/>
+          <w:p>
+            <w:r>
+              <w:t>DHCP-Server:</w:t>
+            </w:r>
+          </w:p>
+        </w:tc>
+        <w:tc>
+          <w:tcPr>
+            <w:tcW w:w="4531" w:type="dxa"/>
+          </w:tcPr>
+          <w:p/>
+          <w:p/>
+          <w:p>
+            <w:pPr>
+              <w:pStyle w:val="Listenabsatz"/>
+              <w:numPr>
+                <w:ilvl w:val="0"/>
+                <w:numId w:val="3"/>
+              </w:numPr>
+            </w:pPr>
+            <w:r>
+              <w:rPr>
+                <w:b/>
+                <w:bCs/>
+              </w:rPr>
+              <w:t>Admin-Rechne</w:t>
+            </w:r>
+            <w:r>
+              <w:t>r(</w:t>
+            </w:r>
+            <w:r>
+              <w:t>VMNet1/grün</w:t>
+            </w:r>
+            <w:r>
+              <w:t>) -&gt;</w:t>
+            </w:r>
+            <w:r>
+              <w:t xml:space="preserve"> </w:t>
+            </w:r>
+            <w:r>
+              <w:t>Router(VMne</w:t>
+            </w:r>
+            <w:r>
+              <w:t>1</w:t>
+            </w:r>
+            <w:r>
+              <w:t>/</w:t>
+            </w:r>
+            <w:r>
+              <w:t>grün) -&gt;</w:t>
+            </w:r>
+            <w:r>
+              <w:t xml:space="preserve"> </w:t>
+            </w:r>
+            <w:r>
+              <w:rPr>
+                <w:b/>
+                <w:bCs/>
+              </w:rPr>
+              <w:t>FW</w:t>
+            </w:r>
+          </w:p>
+          <w:p>
+            <w:pPr>
+              <w:pStyle w:val="Listenabsatz"/>
+              <w:numPr>
+                <w:ilvl w:val="0"/>
+                <w:numId w:val="3"/>
+              </w:numPr>
+              <w:rPr>
+                <w:b/>
+                <w:bCs/>
+              </w:rPr>
+            </w:pPr>
+            <w:r>
+              <w:rPr>
+                <w:b/>
+                <w:bCs/>
+              </w:rPr>
+              <w:t>Admin-Rechne</w:t>
+            </w:r>
+            <w:r>
+              <w:t xml:space="preserve">r(VMNet1/grün) -&gt; Router(VMne1/grün) -&gt; </w:t>
+            </w:r>
+            <w:r>
+              <w:t xml:space="preserve">FW -&gt; </w:t>
+            </w:r>
+            <w:r>
+              <w:t xml:space="preserve">Router(VMnet2/orange/DMZ) -&gt; </w:t>
+            </w:r>
+            <w:r>
+              <w:rPr>
+                <w:b/>
+                <w:bCs/>
+              </w:rPr>
+              <w:t>DNS-Server</w:t>
+            </w:r>
+          </w:p>
+          <w:p>
+            <w:pPr>
+              <w:pStyle w:val="Listenabsatz"/>
+              <w:numPr>
+                <w:ilvl w:val="0"/>
+                <w:numId w:val="3"/>
+              </w:numPr>
+              <w:rPr>
+                <w:b/>
+                <w:bCs/>
+              </w:rPr>
+            </w:pPr>
+            <w:r>
+              <w:rPr>
+                <w:b/>
+                <w:bCs/>
+              </w:rPr>
+              <w:t>Admin-Rechne</w:t>
+            </w:r>
+            <w:r>
+              <w:t xml:space="preserve">r(VMNet1/grün) -&gt; Router(VMne1/grün) -&gt; FW -&gt; Router(VMnet2/orange/DMZ) -&gt; </w:t>
+            </w:r>
+            <w:r>
+              <w:rPr>
+                <w:b/>
+                <w:bCs/>
+              </w:rPr>
+              <w:t>D</w:t>
+            </w:r>
+            <w:r>
+              <w:rPr>
+                <w:b/>
+                <w:bCs/>
+              </w:rPr>
+              <w:t>HCP</w:t>
+            </w:r>
+            <w:r>
+              <w:rPr>
+                <w:b/>
+                <w:bCs/>
+              </w:rPr>
+              <w:t>-Server</w:t>
+            </w:r>
+          </w:p>
+        </w:tc>
+      </w:tr>
+      <w:tr>
+        <w:tc>
+          <w:tcPr>
+            <w:tcW w:w="4531" w:type="dxa"/>
+          </w:tcPr>
+          <w:p>
+            <w:r>
+              <w:t>Administration des Web-Servers</w:t>
+            </w:r>
+            <w:r>
+              <w:t>:</w:t>
+            </w:r>
+          </w:p>
+        </w:tc>
+        <w:tc>
+          <w:tcPr>
+            <w:tcW w:w="4531" w:type="dxa"/>
+          </w:tcPr>
+          <w:p>
+            <w:pPr>
+              <w:pStyle w:val="Listenabsatz"/>
+              <w:numPr>
+                <w:ilvl w:val="0"/>
+                <w:numId w:val="3"/>
+              </w:numPr>
+              <w:rPr>
+                <w:b/>
+                <w:bCs/>
+              </w:rPr>
+            </w:pPr>
+            <w:r>
+              <w:rPr>
+                <w:b/>
+                <w:bCs/>
+              </w:rPr>
+              <w:t>Admin-Rechne</w:t>
+            </w:r>
+            <w:r>
+              <w:t xml:space="preserve">r(VMNet1/grün) -&gt; Router(VMne1/grün) -&gt; FW -&gt; Router(VMnet2/orange/DMZ) -&gt; </w:t>
+            </w:r>
+            <w:r>
+              <w:rPr>
+                <w:b/>
+                <w:bCs/>
+              </w:rPr>
+              <w:t>Web-Server</w:t>
+            </w:r>
+          </w:p>
+        </w:tc>
+      </w:tr>
+      <w:tr>
+        <w:tc>
+          <w:tcPr>
+            <w:tcW w:w="4531" w:type="dxa"/>
+          </w:tcPr>
+          <w:p>
+            <w:r>
+              <w:t>Datenbankabfrage zur Supportsteuerung</w:t>
+            </w:r>
+            <w:r>
+              <w:t>:</w:t>
+            </w:r>
+          </w:p>
+        </w:tc>
+        <w:tc>
+          <w:tcPr>
+            <w:tcW w:w="4531" w:type="dxa"/>
+          </w:tcPr>
+          <w:p>
+            <w:pPr>
+              <w:pStyle w:val="Listenabsatz"/>
+              <w:numPr>
+                <w:ilvl w:val="0"/>
+                <w:numId w:val="3"/>
+              </w:numPr>
+            </w:pPr>
+            <w:r>
+              <w:rPr>
+                <w:b/>
+                <w:bCs/>
+              </w:rPr>
+              <w:t>Client</w:t>
+            </w:r>
+            <w:r>
+              <w:t>(VMNet1/grün) -&gt; Router(VMne1/grün) -&gt;</w:t>
+            </w:r>
+            <w:r>
+              <w:t xml:space="preserve"> FW -&gt; </w:t>
+            </w:r>
+            <w:r>
+              <w:t xml:space="preserve">Router(VMnet2/orange/DMZ) -&gt; Webserver -&gt; Router(VMnet2/orange/DMZ) -&gt; </w:t>
+            </w:r>
+            <w:r>
+              <w:t>DB</w:t>
+            </w:r>
+            <w:r>
+              <w:rPr>
+                <w:b/>
+                <w:bCs/>
+              </w:rPr>
+              <w:t xml:space="preserve"> -&gt; </w:t>
+            </w:r>
+            <w:r>
+              <w:t>Router(VMnet2/orange/DMZ)</w:t>
+            </w:r>
+            <w:r>
+              <w:t xml:space="preserve"> -&gt; </w:t>
+            </w:r>
+            <w:r>
+              <w:rPr>
+                <w:b/>
+                <w:bCs/>
+              </w:rPr>
+              <w:t>Webserver</w:t>
+            </w:r>
+          </w:p>
+        </w:tc>
+      </w:tr>
+      <w:tr>
+        <w:tc>
+          <w:tcPr>
+            <w:tcW w:w="4531" w:type="dxa"/>
+          </w:tcPr>
+          <w:p>
+            <w:r>
+              <w:t>[</w:t>
+            </w:r>
+            <w:r>
+              <w:t>Pi-Hole</w:t>
+            </w:r>
+            <w:r>
+              <w:t>]</w:t>
+            </w:r>
+            <w:r>
+              <w:t>:</w:t>
+            </w:r>
+          </w:p>
+        </w:tc>
+        <w:tc>
+          <w:tcPr>
+            <w:tcW w:w="4531" w:type="dxa"/>
+          </w:tcPr>
+          <w:p>
+            <w:pPr>
+              <w:pStyle w:val="Listenabsatz"/>
+              <w:numPr>
+                <w:ilvl w:val="0"/>
+                <w:numId w:val="3"/>
+              </w:numPr>
+            </w:pPr>
+            <w:r>
+              <w:rPr>
+                <w:b/>
+                <w:bCs/>
+              </w:rPr>
+              <w:t xml:space="preserve">Internet </w:t>
+            </w:r>
+            <w:r>
+              <w:t>-&gt;</w:t>
+            </w:r>
+            <w:r>
+              <w:t xml:space="preserve"> Proxy-Server(Schulnetz) -&gt; DNS-/DHCP-Server(Schulnetz) -&gt; Router(Schulnetz) -&gt; </w:t>
+            </w:r>
+            <w:r>
+              <w:t>Router(VMnet8/rot) -&gt;</w:t>
+            </w:r>
+            <w:r>
+              <w:t xml:space="preserve"> FW -&gt; </w:t>
+            </w:r>
+            <w:r>
+              <w:t>Router(VMnet2/orange/DMZ)</w:t>
+            </w:r>
+            <w:r>
+              <w:t xml:space="preserve"> -&gt; Pi-Hole(DNS-/DHCP-Content-Filterung) -&gt; </w:t>
+            </w:r>
+            <w:r>
+              <w:t>Router(VMnet2/orange/DMZ)</w:t>
+            </w:r>
+            <w:r>
+              <w:t xml:space="preserve"> -&gt; FW -&gt; </w:t>
+            </w:r>
+            <w:r>
+              <w:t>Router(VMne1/grün) -&gt;</w:t>
+            </w:r>
+            <w:r>
+              <w:t xml:space="preserve"> </w:t>
+            </w:r>
+            <w:r>
+              <w:rPr>
+                <w:b/>
+                <w:bCs/>
+              </w:rPr>
+              <w:t>Client</w:t>
+            </w:r>
+            <w:r>
+              <w:t>(VMNet1/grün)</w:t>
+            </w:r>
+          </w:p>
+          <w:p>
+            <w:pPr>
+              <w:pStyle w:val="Listenabsatz"/>
+            </w:pPr>
+          </w:p>
+        </w:tc>
+      </w:tr>
+      <w:tr>
+        <w:tc>
+          <w:tcPr>
+            <w:tcW w:w="4531" w:type="dxa"/>
+          </w:tcPr>
+          <w:p>
+            <w:r>
+              <w:lastRenderedPageBreak/>
+              <w:t>[</w:t>
+            </w:r>
+            <w:r>
+              <w:t>Mailkommunikation</w:t>
+            </w:r>
+            <w:r>
+              <w:t>]</w:t>
+            </w:r>
+            <w:r>
+              <w:t>:</w:t>
+            </w:r>
+          </w:p>
+        </w:tc>
+        <w:tc>
+          <w:tcPr>
+            <w:tcW w:w="4531" w:type="dxa"/>
+          </w:tcPr>
+          <w:p>
+            <w:pPr>
+              <w:pStyle w:val="Listenabsatz"/>
+              <w:numPr>
+                <w:ilvl w:val="0"/>
+                <w:numId w:val="3"/>
+              </w:numPr>
+              <w:rPr>
+                <w:b/>
+                <w:bCs/>
+              </w:rPr>
+            </w:pPr>
+            <w:r>
+              <w:rPr>
+                <w:b/>
+                <w:bCs/>
+              </w:rPr>
+              <w:t>Client</w:t>
+            </w:r>
+            <w:r>
+              <w:rPr>
+                <w:b/>
+                <w:bCs/>
+              </w:rPr>
+              <w:t>(Sender)</w:t>
+            </w:r>
+            <w:r>
+              <w:t xml:space="preserve">(VMNet1/grün) -&gt; Router(VMne1/grün) -&gt; FW -&gt; Router(VMnet2/orange/DMZ) -&gt; </w:t>
+            </w:r>
+            <w:r>
+              <w:t>Mail-Proxy-Server</w:t>
+            </w:r>
+            <w:r>
+              <w:t>(VMnet2/orange/DMZ)</w:t>
+            </w:r>
+            <w:r>
+              <w:t xml:space="preserve">-&gt; </w:t>
+            </w:r>
+            <w:r>
+              <w:rPr>
+                <w:b/>
+                <w:bCs/>
+              </w:rPr>
+              <w:t>Mail</w:t>
+            </w:r>
+            <w:r>
+              <w:rPr>
+                <w:b/>
+                <w:bCs/>
+              </w:rPr>
+              <w:t>-S</w:t>
+            </w:r>
+            <w:r>
+              <w:rPr>
+                <w:b/>
+                <w:bCs/>
+              </w:rPr>
+              <w:t>erver</w:t>
+            </w:r>
+            <w:r>
+              <w:rPr>
+                <w:b/>
+                <w:bCs/>
+              </w:rPr>
+              <w:t>(SMTP)</w:t>
+            </w:r>
+            <w:r>
+              <w:t>(VMnet2/orange/DMZ)</w:t>
+            </w:r>
+          </w:p>
+          <w:p>
+            <w:pPr>
+              <w:pStyle w:val="Listenabsatz"/>
+              <w:rPr>
+                <w:b/>
+                <w:bCs/>
+              </w:rPr>
+            </w:pPr>
+          </w:p>
+          <w:p>
+            <w:pPr>
+              <w:pStyle w:val="Listenabsatz"/>
+              <w:numPr>
+                <w:ilvl w:val="0"/>
+                <w:numId w:val="3"/>
+              </w:numPr>
+              <w:rPr>
+                <w:b/>
+                <w:bCs/>
+              </w:rPr>
+            </w:pPr>
+            <w:r>
+              <w:rPr>
+                <w:b/>
+                <w:bCs/>
+              </w:rPr>
+              <w:t>Mail</w:t>
+            </w:r>
+            <w:r>
+              <w:rPr>
+                <w:b/>
+                <w:bCs/>
+              </w:rPr>
+              <w:t>-S</w:t>
+            </w:r>
+            <w:r>
+              <w:rPr>
+                <w:b/>
+                <w:bCs/>
+              </w:rPr>
+              <w:t>erver</w:t>
+            </w:r>
+            <w:r>
+              <w:rPr>
+                <w:b/>
+                <w:bCs/>
+              </w:rPr>
+              <w:t>(SMTP)</w:t>
+            </w:r>
+            <w:r>
+              <w:t>(VMnet2/orange/DMZ)</w:t>
+            </w:r>
+            <w:r>
+              <w:t xml:space="preserve"> </w:t>
+            </w:r>
+            <w:r>
+              <w:t>-&gt; Mail-Proxy</w:t>
+            </w:r>
+            <w:r>
+              <w:t>-</w:t>
+            </w:r>
+            <w:r>
+              <w:t>Server</w:t>
+            </w:r>
+            <w:r>
+              <w:t xml:space="preserve"> </w:t>
+            </w:r>
+            <w:r>
+              <w:t>(VMnet2/orange/DMZ)-&gt;</w:t>
+            </w:r>
+            <w:r>
+              <w:t xml:space="preserve"> </w:t>
+            </w:r>
+            <w:r>
+              <w:t>Router(VMnet2/orange/DMZ) -&gt;</w:t>
+            </w:r>
+            <w:r>
+              <w:t xml:space="preserve"> FW -&gt; </w:t>
+            </w:r>
+            <w:r>
+              <w:t>Router(VMnet8/rot) -&gt;</w:t>
+            </w:r>
+            <w:r>
+              <w:t xml:space="preserve"> </w:t>
+            </w:r>
+            <w:r>
+              <w:t>Router(Schulnetz) -&gt;</w:t>
+            </w:r>
+            <w:r>
+              <w:t xml:space="preserve"> </w:t>
+            </w:r>
+            <w:r>
+              <w:t>Proxy-Server(Schulnetz) -</w:t>
+            </w:r>
+            <w:r>
+              <w:t xml:space="preserve">&gt; Internet -&gt; Mail-Proxy-Server(Empfänger) -&gt; </w:t>
+            </w:r>
+            <w:r>
+              <w:rPr>
+                <w:b/>
+                <w:bCs/>
+              </w:rPr>
+              <w:t>Mailserver(Empfänger)</w:t>
+            </w:r>
+            <w:r>
+              <w:rPr>
+                <w:b/>
+                <w:bCs/>
+              </w:rPr>
+              <w:t>(IMAP/POP3)</w:t>
+            </w:r>
+          </w:p>
+        </w:tc>
+      </w:tr>
+    </w:tbl>
+    <w:p/>
+    <w:p/>
+    <w:p/>
+    <w:p/>
+    <w:p/>
+    <w:p/>
+    <w:p/>
+    <w:p/>
+    <w:p/>
+    <w:p/>
+    <w:p/>
+    <w:p/>
+    <w:p/>
+    <w:p/>
+    <w:p/>
+    <w:p/>
+    <w:p/>
+    <w:p/>
+    <w:p/>
+    <w:p/>
+    <w:p>
+      <w:pPr>
+        <w:pStyle w:val="Listenabsatz"/>
+        <w:numPr>
+          <w:ilvl w:val="0"/>
+          <w:numId w:val="2"/>
+        </w:numPr>
+        <w:rPr>
+          <w:sz w:val="32"/>
+          <w:szCs w:val="32"/>
+          <w:u w:val="single"/>
+        </w:rPr>
+      </w:pPr>
+      <w:bookmarkStart w:id="4" w:name="Projektplanung_3"/>
+      <w:r>
+        <w:rPr>
+          <w:sz w:val="32"/>
+          <w:szCs w:val="32"/>
+          <w:u w:val="single"/>
+        </w:rPr>
+        <w:t>Projektplan</w:t>
+      </w:r>
+      <w:r>
+        <w:rPr>
+          <w:sz w:val="32"/>
+          <w:szCs w:val="32"/>
+          <w:u w:val="single"/>
+        </w:rPr>
+        <w:t>ung</w:t>
+      </w:r>
+    </w:p>
+    <w:p>
+      <w:pPr>
+        <w:rPr>
+          <w:u w:val="single"/>
+        </w:rPr>
+      </w:pPr>
+    </w:p>
+    <w:p>
+      <w:pPr>
+        <w:pStyle w:val="Listenabsatz"/>
+        <w:numPr>
+          <w:ilvl w:val="1"/>
+          <w:numId w:val="2"/>
+        </w:numPr>
+      </w:pPr>
+      <w:bookmarkStart w:id="5" w:name="drei_eins"/>
+      <w:bookmarkEnd w:id="4"/>
+      <w:r>
+        <w:t>Analyse des Arbeits- und Projektauftrages</w:t>
+      </w:r>
+    </w:p>
+    <w:bookmarkEnd w:id="5"/>
+    <w:p/>
+    <w:tbl>
+      <w:tblPr>
+        <w:tblStyle w:val="Tabellenraster"/>
+        <w:tblW w:w="0" w:type="auto"/>
+        <w:tblLook w:val="04A0" w:firstRow="1" w:lastRow="0" w:firstColumn="1" w:lastColumn="0" w:noHBand="0" w:noVBand="1"/>
+      </w:tblPr>
+      <w:tblGrid>
+        <w:gridCol w:w="4531"/>
+        <w:gridCol w:w="4531"/>
+      </w:tblGrid>
+      <w:tr>
+        <w:trPr>
+          <w:trHeight w:val="688"/>
+        </w:trPr>
+        <w:tc>
+          <w:tcPr>
+            <w:tcW w:w="4531" w:type="dxa"/>
+            <w:shd w:val="clear" w:color="auto" w:fill="808080" w:themeFill="background1" w:themeFillShade="80"/>
+          </w:tcPr>
+          <w:p>
+            <w:pPr>
+              <w:jc w:val="center"/>
+              <w:rPr>
+                <w:b/>
+                <w:bCs/>
+                <w:color w:val="FFFFFF" w:themeColor="background1"/>
+              </w:rPr>
+            </w:pPr>
+            <w:r>
+              <w:rPr>
+                <w:b/>
+                <w:bCs/>
+                <w:color w:val="FFFFFF" w:themeColor="background1"/>
+              </w:rPr>
+              <w:t>Arbeitsauftrag</w:t>
+            </w:r>
+          </w:p>
+        </w:tc>
+        <w:tc>
+          <w:tcPr>
+            <w:tcW w:w="4531" w:type="dxa"/>
+            <w:shd w:val="clear" w:color="auto" w:fill="808080" w:themeFill="background1" w:themeFillShade="80"/>
+          </w:tcPr>
+          <w:p>
+            <w:pPr>
+              <w:jc w:val="center"/>
+              <w:rPr>
+                <w:b/>
+                <w:bCs/>
+                <w:color w:val="FFFFFF" w:themeColor="background1"/>
+              </w:rPr>
+            </w:pPr>
+            <w:r>
+              <w:rPr>
+                <w:b/>
+                <w:bCs/>
+                <w:color w:val="FFFFFF" w:themeColor="background1"/>
+              </w:rPr>
+              <w:t>Projektauftrag</w:t>
+            </w:r>
+          </w:p>
+        </w:tc>
+      </w:tr>
+      <w:tr>
+        <w:tc>
+          <w:tcPr>
+            <w:tcW w:w="4531" w:type="dxa"/>
+          </w:tcPr>
+          <w:p>
+            <w:pPr>
+              <w:pStyle w:val="Listenabsatz"/>
+              <w:numPr>
+                <w:ilvl w:val="0"/>
+                <w:numId w:val="3"/>
+              </w:numPr>
+            </w:pPr>
+            <w:r>
+              <w:t>Aufbau einer sicheren Netzinfrastruktur</w:t>
+            </w:r>
+          </w:p>
+          <w:p>
+            <w:pPr>
+              <w:pStyle w:val="Listenabsatz"/>
+              <w:numPr>
+                <w:ilvl w:val="0"/>
+                <w:numId w:val="3"/>
+              </w:numPr>
+            </w:pPr>
+            <w:r>
+              <w:t>Planung, Implementierung, Tests</w:t>
+            </w:r>
+          </w:p>
+          <w:p>
+            <w:pPr>
+              <w:pStyle w:val="Listenabsatz"/>
+              <w:numPr>
+                <w:ilvl w:val="0"/>
+                <w:numId w:val="3"/>
+              </w:numPr>
+            </w:pPr>
+            <w:r>
+              <w:t>Übergabe nach Fertigstellung an Applikation-Projektteam (Betriebsintern)</w:t>
+            </w:r>
+          </w:p>
+        </w:tc>
+        <w:tc>
+          <w:tcPr>
+            <w:tcW w:w="4531" w:type="dxa"/>
+          </w:tcPr>
+          <w:p>
+            <w:pPr>
+              <w:pStyle w:val="Listenabsatz"/>
+              <w:numPr>
+                <w:ilvl w:val="0"/>
+                <w:numId w:val="3"/>
+              </w:numPr>
+            </w:pPr>
+            <w:r>
+              <w:t>Aufbau der Netzinfrastruktur</w:t>
+            </w:r>
+          </w:p>
+          <w:p>
+            <w:pPr>
+              <w:pStyle w:val="Listenabsatz"/>
+              <w:numPr>
+                <w:ilvl w:val="0"/>
+                <w:numId w:val="3"/>
+              </w:numPr>
+            </w:pPr>
+            <w:r>
+              <w:t xml:space="preserve">Sicherstellung der </w:t>
+            </w:r>
+            <w:r>
+              <w:t>Systemerreichbarkeit</w:t>
+            </w:r>
+          </w:p>
+          <w:p>
+            <w:pPr>
+              <w:pStyle w:val="Listenabsatz"/>
+              <w:numPr>
+                <w:ilvl w:val="0"/>
+                <w:numId w:val="3"/>
+              </w:numPr>
+            </w:pPr>
+            <w:r>
+              <w:t>Dienstverfügbarkeit einer Supportinfrastruktur</w:t>
+            </w:r>
+          </w:p>
+          <w:p>
+            <w:pPr>
+              <w:pStyle w:val="Listenabsatz"/>
+              <w:numPr>
+                <w:ilvl w:val="0"/>
+                <w:numId w:val="3"/>
+              </w:numPr>
+            </w:pPr>
+            <w:r>
+              <w:t>Erreichbarkeit aus dem Internet</w:t>
+            </w:r>
+          </w:p>
+          <w:p>
+            <w:pPr>
+              <w:pStyle w:val="Listenabsatz"/>
+              <w:numPr>
+                <w:ilvl w:val="0"/>
+                <w:numId w:val="3"/>
+              </w:numPr>
+            </w:pPr>
+            <w:r>
+              <w:t>Starttermin: UW-3</w:t>
+            </w:r>
+          </w:p>
+          <w:p>
+            <w:pPr>
+              <w:pStyle w:val="Listenabsatz"/>
+              <w:numPr>
+                <w:ilvl w:val="0"/>
+                <w:numId w:val="3"/>
+              </w:numPr>
+            </w:pPr>
+            <w:r>
+              <w:t>Abgabe: UW-8</w:t>
+            </w:r>
+          </w:p>
+          <w:p>
+            <w:pPr>
+              <w:pStyle w:val="Listenabsatz"/>
+              <w:numPr>
+                <w:ilvl w:val="0"/>
+                <w:numId w:val="3"/>
+              </w:numPr>
+            </w:pPr>
+            <w:r>
+              <w:t>Zeitumfang (72h)</w:t>
+            </w:r>
+          </w:p>
+        </w:tc>
+      </w:tr>
+    </w:tbl>
+    <w:p/>
+    <w:p/>
+    <w:p/>
+    <w:p/>
+    <w:p/>
+    <w:p/>
+    <w:p/>
+    <w:p/>
+    <w:p/>
+    <w:p/>
+    <w:p/>
+    <w:p/>
+    <w:p/>
+    <w:p/>
+    <w:p/>
+    <w:p/>
+    <w:p/>
+    <w:p/>
+    <w:p>
+      <w:pPr>
+        <w:pStyle w:val="Listenabsatz"/>
+        <w:numPr>
+          <w:ilvl w:val="1"/>
+          <w:numId w:val="2"/>
+        </w:numPr>
+      </w:pPr>
+      <w:bookmarkStart w:id="6" w:name="drei_zwei"/>
+      <w:r>
+        <w:t>Pflichtenheft</w:t>
+      </w:r>
+    </w:p>
+    <w:bookmarkEnd w:id="6"/>
+    <w:p/>
+    <w:tbl>
+      <w:tblPr>
+        <w:tblStyle w:val="Tabellenraster"/>
+        <w:tblW w:w="0" w:type="auto"/>
+        <w:tblInd w:w="-5" w:type="dxa"/>
+        <w:tblLook w:val="04A0" w:firstRow="1" w:lastRow="0" w:firstColumn="1" w:lastColumn="0" w:noHBand="0" w:noVBand="1"/>
+      </w:tblPr>
+      <w:tblGrid>
+        <w:gridCol w:w="2775"/>
+        <w:gridCol w:w="222"/>
+        <w:gridCol w:w="6070"/>
+      </w:tblGrid>
+      <w:tr>
+        <w:trPr>
+          <w:trHeight w:val="848"/>
+        </w:trPr>
+        <w:tc>
+          <w:tcPr>
+            <w:tcW w:w="8500" w:type="dxa"/>
+            <w:gridSpan w:val="3"/>
+            <w:tcBorders>
+              <w:left w:val="single" w:sz="4" w:space="0" w:color="auto"/>
+            </w:tcBorders>
+            <w:shd w:val="clear" w:color="auto" w:fill="808080" w:themeFill="background1" w:themeFillShade="80"/>
+          </w:tcPr>
+          <w:p>
+            <w:pPr>
+              <w:spacing w:before="240"/>
+              <w:rPr>
+                <w:b/>
+                <w:bCs/>
+                <w:sz w:val="32"/>
+                <w:szCs w:val="32"/>
+              </w:rPr>
+            </w:pPr>
+            <w:r>
+              <w:rPr>
+                <w:b/>
+                <w:bCs/>
+                <w:color w:val="FFFFFF" w:themeColor="background1"/>
+                <w:sz w:val="32"/>
+                <w:szCs w:val="32"/>
+              </w:rPr>
+              <w:t>PFLICHTENHEFT</w:t>
+            </w:r>
+            <w:r>
+              <w:rPr>
+                <w:b/>
+                <w:bCs/>
+                <w:color w:val="FFFFFF" w:themeColor="background1"/>
+                <w:sz w:val="32"/>
+                <w:szCs w:val="32"/>
+              </w:rPr>
+              <w:t xml:space="preserve"> (Grobkonzept)</w:t>
+            </w:r>
+          </w:p>
+        </w:tc>
+      </w:tr>
+      <w:tr>
+        <w:tc>
+          <w:tcPr>
+            <w:tcW w:w="1828" w:type="dxa"/>
+            <w:tcBorders>
+              <w:left w:val="single" w:sz="4" w:space="0" w:color="auto"/>
+            </w:tcBorders>
+          </w:tcPr>
+          <w:p>
+            <w:pPr>
+              <w:rPr>
+                <w:color w:val="0070C0"/>
+                <w:sz w:val="24"/>
+                <w:szCs w:val="24"/>
+              </w:rPr>
+            </w:pPr>
+            <w:r>
+              <w:rPr>
+                <w:color w:val="0070C0"/>
+                <w:sz w:val="24"/>
+                <w:szCs w:val="24"/>
+              </w:rPr>
+              <w:t>Auftraggeber</w:t>
+            </w:r>
+          </w:p>
+        </w:tc>
+        <w:tc>
+          <w:tcPr>
+            <w:tcW w:w="220" w:type="dxa"/>
+            <w:vMerge w:val="restart"/>
+          </w:tcPr>
+          <w:p/>
+        </w:tc>
+        <w:tc>
+          <w:tcPr>
+            <w:tcW w:w="6452" w:type="dxa"/>
+          </w:tcPr>
+          <w:p>
+            <w:proofErr w:type="spellStart"/>
+            <w:r>
+              <w:t>Doubtful</w:t>
+            </w:r>
+            <w:proofErr w:type="spellEnd"/>
+            <w:r>
+              <w:t>-Joy SE</w:t>
+            </w:r>
+          </w:p>
+          <w:p/>
+        </w:tc>
+      </w:tr>
+      <w:tr>
+        <w:tc>
+          <w:tcPr>
+            <w:tcW w:w="1828" w:type="dxa"/>
+            <w:tcBorders>
+              <w:left w:val="single" w:sz="4" w:space="0" w:color="auto"/>
+            </w:tcBorders>
+          </w:tcPr>
+          <w:p>
+            <w:pPr>
+              <w:rPr>
+                <w:color w:val="0070C0"/>
+                <w:sz w:val="24"/>
+                <w:szCs w:val="24"/>
+              </w:rPr>
+            </w:pPr>
+            <w:r>
+              <w:rPr>
+                <w:color w:val="0070C0"/>
+                <w:sz w:val="24"/>
+                <w:szCs w:val="24"/>
+              </w:rPr>
+              <w:t>Zweck des Projektes</w:t>
+            </w:r>
+          </w:p>
+        </w:tc>
+        <w:tc>
+          <w:tcPr>
+            <w:tcW w:w="220" w:type="dxa"/>
+            <w:vMerge/>
+          </w:tcPr>
+          <w:p/>
+        </w:tc>
+        <w:tc>
+          <w:tcPr>
+            <w:tcW w:w="6452" w:type="dxa"/>
+          </w:tcPr>
+          <w:p>
+            <w:r>
+              <w:t>Segmentierung der Netzinfrastruktur für die aufzubauende Support-Lösung in Form eines Ticketsystems.</w:t>
+            </w:r>
+          </w:p>
+          <w:p/>
+        </w:tc>
+      </w:tr>
+      <w:tr>
+        <w:tc>
+          <w:tcPr>
+            <w:tcW w:w="1828" w:type="dxa"/>
+            <w:tcBorders>
+              <w:left w:val="single" w:sz="4" w:space="0" w:color="auto"/>
+            </w:tcBorders>
+          </w:tcPr>
+          <w:p>
+            <w:pPr>
+              <w:rPr>
+                <w:color w:val="0070C0"/>
+                <w:sz w:val="24"/>
+                <w:szCs w:val="24"/>
+              </w:rPr>
+            </w:pPr>
+            <w:r>
+              <w:rPr>
+                <w:color w:val="0070C0"/>
+                <w:sz w:val="24"/>
+                <w:szCs w:val="24"/>
+              </w:rPr>
+              <w:t>Analyse der Ausgangssituation</w:t>
+            </w:r>
+          </w:p>
+        </w:tc>
+        <w:tc>
+          <w:tcPr>
+            <w:tcW w:w="220" w:type="dxa"/>
+            <w:vMerge/>
+          </w:tcPr>
+          <w:p/>
+        </w:tc>
+        <w:tc>
+          <w:tcPr>
+            <w:tcW w:w="6452" w:type="dxa"/>
+          </w:tcPr>
+          <w:p>
+            <w:r>
+              <w:t>Bereits existierende Supportinfrastruktur via Mails und Telefon. Bis zu 100 Tickets pro Tag, Tendenz stark steigend(100%), erfordert eine Entlastung des Supports mithilfe eines Ticketsystems. Es wird eine Segmentierung der Infrastruktur gefordert. Dienste sollen strikt von öffentlich Erreichbar, zu intern Erreichbar getrennt werden. Es besteht eine klare Vorstellung der System-Strategie hinsichtlich der Server-Betriebssysteme. Begründete Empfehlungen/Beratungen zur technischen Bereitstellung der IT-Infrastruktur sowie zukunftssicheren Systembetrieb garantieren nach der Devise „</w:t>
+            </w:r>
+            <w:proofErr w:type="spellStart"/>
+            <w:r>
+              <w:t>make</w:t>
+            </w:r>
+            <w:proofErr w:type="spellEnd"/>
+            <w:r>
+              <w:t xml:space="preserve"> </w:t>
+            </w:r>
+            <w:proofErr w:type="spellStart"/>
+            <w:r>
+              <w:t>or</w:t>
+            </w:r>
+            <w:proofErr w:type="spellEnd"/>
+            <w:r>
+              <w:t xml:space="preserve"> </w:t>
+            </w:r>
+            <w:proofErr w:type="spellStart"/>
+            <w:r>
+              <w:t>buy</w:t>
+            </w:r>
+            <w:proofErr w:type="spellEnd"/>
+            <w:r>
+              <w:t>“:</w:t>
+            </w:r>
+          </w:p>
+          <w:p/>
+        </w:tc>
+      </w:tr>
+      <w:tr>
+        <w:tc>
+          <w:tcPr>
+            <w:tcW w:w="1828" w:type="dxa"/>
+            <w:tcBorders>
+              <w:left w:val="single" w:sz="4" w:space="0" w:color="auto"/>
+            </w:tcBorders>
+          </w:tcPr>
+          <w:p>
+            <w:pPr>
+              <w:rPr>
+                <w:color w:val="0070C0"/>
+                <w:sz w:val="24"/>
+                <w:szCs w:val="24"/>
+              </w:rPr>
+            </w:pPr>
+            <w:r>
+              <w:rPr>
+                <w:color w:val="0070C0"/>
+                <w:sz w:val="24"/>
+                <w:szCs w:val="24"/>
+              </w:rPr>
+              <w:t>Funktionsspezifikation</w:t>
+            </w:r>
+          </w:p>
+        </w:tc>
+        <w:tc>
+          <w:tcPr>
+            <w:tcW w:w="220" w:type="dxa"/>
+            <w:vMerge/>
+          </w:tcPr>
+          <w:p/>
+        </w:tc>
+        <w:tc>
+          <w:tcPr>
+            <w:tcW w:w="6452" w:type="dxa"/>
+          </w:tcPr>
+          <w:p>
+            <w:pPr>
+              <w:rPr>
+                <w:u w:val="single"/>
+              </w:rPr>
+            </w:pPr>
+            <w:r>
+              <w:rPr>
+                <w:u w:val="single"/>
+              </w:rPr>
+              <w:t>Anlegen eines Tickets</w:t>
+            </w:r>
+            <w:r>
+              <w:rPr>
+                <w:u w:val="single"/>
+              </w:rPr>
+              <w:t xml:space="preserve"> durch</w:t>
+            </w:r>
+            <w:r>
+              <w:rPr>
+                <w:u w:val="single"/>
+              </w:rPr>
+              <w:t xml:space="preserve"> Mitarbeiter</w:t>
+            </w:r>
+            <w:r>
+              <w:rPr>
+                <w:u w:val="single"/>
+              </w:rPr>
+              <w:t>:</w:t>
+            </w:r>
+          </w:p>
+          <w:p>
+            <w:pPr>
+              <w:rPr>
+                <w:u w:val="single"/>
+              </w:rPr>
+            </w:pPr>
+          </w:p>
+          <w:p>
+            <w:r>
+              <w:t>Mitarbeiter-Clients befinden sich nach dem Netzwerkplan im gesicherten Intranet(grün/VMnet1). Das Anlegen eines Tickets erfolgt über den Webbrowser</w:t>
+            </w:r>
+            <w:r>
+              <w:t>(Darstellungsschicht)</w:t>
+            </w:r>
+            <w:r>
+              <w:t>. Die Einträge werden vom Webserver</w:t>
+            </w:r>
+            <w:r>
+              <w:t>(Applikationsschicht)</w:t>
+            </w:r>
+            <w:r>
+              <w:t xml:space="preserve"> an den Datenbankserver</w:t>
+            </w:r>
+            <w:r>
+              <w:t>(Data-Source)</w:t>
+            </w:r>
+            <w:r>
+              <w:t xml:space="preserve"> weitergegeben und festgehalten. Das Abrufen erfolgt mit Eingabe der Ticket-ID</w:t>
+            </w:r>
+            <w:r>
+              <w:t>/Kunde/Nutzer(durch Kontaktdaten)</w:t>
+            </w:r>
+            <w:r>
+              <w:t>. Mitarbeiter kann Tickets anlegen, bearbeiten und löschen oder schließen</w:t>
+            </w:r>
+          </w:p>
+          <w:p/>
+          <w:p>
+            <w:pPr>
+              <w:rPr>
+                <w:u w:val="single"/>
+              </w:rPr>
+            </w:pPr>
+            <w:r>
+              <w:rPr>
+                <w:u w:val="single"/>
+              </w:rPr>
+              <w:t>Anlegen eines Tickets</w:t>
+            </w:r>
+            <w:r>
+              <w:rPr>
+                <w:u w:val="single"/>
+              </w:rPr>
+              <w:t xml:space="preserve"> durch </w:t>
+            </w:r>
+            <w:r>
+              <w:rPr>
+                <w:u w:val="single"/>
+              </w:rPr>
+              <w:t>User/Kunde</w:t>
+            </w:r>
+            <w:r>
+              <w:rPr>
+                <w:u w:val="single"/>
+              </w:rPr>
+              <w:t>:</w:t>
+            </w:r>
+          </w:p>
+          <w:p/>
+          <w:p>
+            <w:r>
+              <w:t>Der Kunde/User kann über die Internetseite der Firma „</w:t>
+            </w:r>
+            <w:proofErr w:type="spellStart"/>
+            <w:r>
+              <w:t>Doubful</w:t>
+            </w:r>
+            <w:proofErr w:type="spellEnd"/>
+            <w:r>
+              <w:t>-Joy“ ein Support-Ticket eröffnen. Kontaktdaten(</w:t>
+            </w:r>
+            <w:proofErr w:type="spellStart"/>
+            <w:r>
+              <w:t>z.B</w:t>
+            </w:r>
+            <w:proofErr w:type="spellEnd"/>
+            <w:r>
+              <w:t xml:space="preserve"> E-Mailadresse) sind Pflicht, sowie Kurzbeschreibung des Problems</w:t>
+            </w:r>
+            <w:r>
+              <w:t>. Über Die Darstellungsschicht-&gt;Applikationsschicht-&gt;Data-Source wird ein Ticket angelegt. Wurde ein Ticket angelegt, erfolgt eine Benachrichtigung, welche vom Support-Mitarbeiter abgerufen werden kann.</w:t>
+            </w:r>
+            <w:r>
+              <w:t xml:space="preserve"> Der User/Kunde kann ein Ticket anlegen. Löschen oder bearbeiten ist nur durch einen Mitarbeiter der </w:t>
+            </w:r>
+            <w:proofErr w:type="spellStart"/>
+            <w:r>
+              <w:t>Doubtful</w:t>
+            </w:r>
+            <w:proofErr w:type="spellEnd"/>
+            <w:r>
+              <w:t>-Joy möglich.</w:t>
+            </w:r>
+          </w:p>
+          <w:p/>
+        </w:tc>
+      </w:tr>
+      <w:tr>
+        <w:tc>
+          <w:tcPr>
+            <w:tcW w:w="1828" w:type="dxa"/>
+            <w:tcBorders>
+              <w:left w:val="single" w:sz="4" w:space="0" w:color="auto"/>
+            </w:tcBorders>
+          </w:tcPr>
+          <w:p>
+            <w:pPr>
+              <w:rPr>
+                <w:color w:val="0070C0"/>
+                <w:sz w:val="24"/>
+                <w:szCs w:val="24"/>
+              </w:rPr>
+            </w:pPr>
+            <w:r>
+              <w:rPr>
+                <w:color w:val="0070C0"/>
+                <w:sz w:val="24"/>
+                <w:szCs w:val="24"/>
+              </w:rPr>
+              <w:lastRenderedPageBreak/>
+              <w:t>Datenspezifikation</w:t>
+            </w:r>
+          </w:p>
+        </w:tc>
+        <w:tc>
+          <w:tcPr>
+            <w:tcW w:w="220" w:type="dxa"/>
+            <w:vMerge/>
+          </w:tcPr>
+          <w:p/>
+        </w:tc>
+        <w:tc>
+          <w:tcPr>
+            <w:tcW w:w="6452" w:type="dxa"/>
+          </w:tcPr>
+          <w:p>
+            <w:pPr>
+              <w:rPr>
+                <w:b/>
+                <w:bCs/>
+                <w:u w:val="single"/>
+              </w:rPr>
+            </w:pPr>
+            <w:r>
+              <w:rPr>
+                <w:b/>
+                <w:bCs/>
+                <w:u w:val="single"/>
+              </w:rPr>
+              <w:t>SPEICHERUNG:</w:t>
+            </w:r>
+          </w:p>
+          <w:p>
+            <w:pPr>
+              <w:rPr>
+                <w:u w:val="single"/>
+              </w:rPr>
+            </w:pPr>
+          </w:p>
+          <w:p>
+            <w:r>
+              <w:rPr>
+                <w:u w:val="single"/>
+              </w:rPr>
+              <w:t>Datenbankeinträge:</w:t>
+            </w:r>
+          </w:p>
+          <w:p>
+            <w:pPr>
+              <w:pStyle w:val="Listenabsatz"/>
+              <w:numPr>
+                <w:ilvl w:val="0"/>
+                <w:numId w:val="3"/>
+              </w:numPr>
+            </w:pPr>
+            <w:r>
+              <w:t>Ticket-ID</w:t>
+            </w:r>
+          </w:p>
+          <w:p>
+            <w:pPr>
+              <w:pStyle w:val="Listenabsatz"/>
+              <w:numPr>
+                <w:ilvl w:val="0"/>
+                <w:numId w:val="3"/>
+              </w:numPr>
+            </w:pPr>
+            <w:r>
+              <w:t>Kunde/User</w:t>
+            </w:r>
+          </w:p>
+          <w:p>
+            <w:pPr>
+              <w:pStyle w:val="Listenabsatz"/>
+              <w:numPr>
+                <w:ilvl w:val="0"/>
+                <w:numId w:val="3"/>
+              </w:numPr>
+            </w:pPr>
+            <w:r>
+              <w:t>Kundenkontakt/Userkontakt</w:t>
+            </w:r>
+          </w:p>
+          <w:p>
+            <w:pPr>
+              <w:pStyle w:val="Listenabsatz"/>
+              <w:numPr>
+                <w:ilvl w:val="0"/>
+                <w:numId w:val="3"/>
+              </w:numPr>
+            </w:pPr>
+            <w:r>
+              <w:t>Ticketprotokoll</w:t>
+            </w:r>
+          </w:p>
+          <w:p>
+            <w:pPr>
+              <w:pStyle w:val="Listenabsatz"/>
+              <w:numPr>
+                <w:ilvl w:val="0"/>
+                <w:numId w:val="3"/>
+              </w:numPr>
+              <w:rPr>
+                <w:u w:val="single"/>
+              </w:rPr>
+            </w:pPr>
+            <w:r>
+              <w:rPr>
+                <w:u w:val="single"/>
+              </w:rPr>
+              <w:t>Ticketprotokolle:</w:t>
+            </w:r>
+          </w:p>
+          <w:p>
+            <w:pPr>
+              <w:pStyle w:val="Listenabsatz"/>
+              <w:numPr>
+                <w:ilvl w:val="1"/>
+                <w:numId w:val="3"/>
+              </w:numPr>
+              <w:rPr>
+                <w:u w:val="single"/>
+              </w:rPr>
+            </w:pPr>
+            <w:r>
+              <w:t>Vorgangsnummer</w:t>
+            </w:r>
+          </w:p>
+          <w:p>
+            <w:pPr>
+              <w:pStyle w:val="Listenabsatz"/>
+              <w:numPr>
+                <w:ilvl w:val="1"/>
+                <w:numId w:val="3"/>
+              </w:numPr>
+              <w:rPr>
+                <w:u w:val="single"/>
+              </w:rPr>
+            </w:pPr>
+            <w:r>
+              <w:t>Priorität</w:t>
+            </w:r>
+          </w:p>
+          <w:p>
+            <w:pPr>
+              <w:pStyle w:val="Listenabsatz"/>
+              <w:numPr>
+                <w:ilvl w:val="1"/>
+                <w:numId w:val="3"/>
+              </w:numPr>
+              <w:rPr>
+                <w:u w:val="single"/>
+              </w:rPr>
+            </w:pPr>
+            <w:r>
+              <w:t>Fehlerbewertung(Kritisch/Hoch/Mittel/Gering)</w:t>
+            </w:r>
+          </w:p>
+          <w:p>
+            <w:pPr>
+              <w:pStyle w:val="Listenabsatz"/>
+              <w:numPr>
+                <w:ilvl w:val="1"/>
+                <w:numId w:val="3"/>
+              </w:numPr>
+              <w:rPr>
+                <w:u w:val="single"/>
+              </w:rPr>
+            </w:pPr>
+            <w:r>
+              <w:t>Bearbeitungsverlauf (Datum/Uhrzeit/zuständiger Mitarbeiter)</w:t>
+            </w:r>
+          </w:p>
+          <w:p>
+            <w:pPr>
+              <w:pStyle w:val="Listenabsatz"/>
+              <w:numPr>
+                <w:ilvl w:val="0"/>
+                <w:numId w:val="3"/>
+              </w:numPr>
+            </w:pPr>
+            <w:r>
+              <w:t>Geschlossene oder gelöschte Tickets werden in einer separaten Datenbank archiviert</w:t>
+            </w:r>
+          </w:p>
+          <w:p>
+            <w:pPr>
+              <w:rPr>
+                <w:u w:val="single"/>
+              </w:rPr>
+            </w:pPr>
+          </w:p>
+          <w:p>
+            <w:pPr>
+              <w:rPr>
+                <w:b/>
+                <w:bCs/>
+                <w:u w:val="single"/>
+              </w:rPr>
+            </w:pPr>
+            <w:r>
+              <w:rPr>
+                <w:b/>
+                <w:bCs/>
+                <w:u w:val="single"/>
+              </w:rPr>
+              <w:t>DATENFLUSS:</w:t>
+            </w:r>
+          </w:p>
+          <w:p>
+            <w:pPr>
+              <w:pStyle w:val="Listenabsatz"/>
+              <w:numPr>
+                <w:ilvl w:val="0"/>
+                <w:numId w:val="3"/>
+              </w:numPr>
+              <w:rPr>
+                <w:u w:val="single"/>
+              </w:rPr>
+            </w:pPr>
+            <w:r>
+              <w:t>Mitarbeiter mit internen Datenaustausch zum Webserver/Datenbankserver/Mailserver</w:t>
+            </w:r>
+            <w:r>
+              <w:t xml:space="preserve"> zum Anlegen, bearbeiten oder löschen bzw. schließen eines Tickets</w:t>
+            </w:r>
+          </w:p>
+          <w:p>
+            <w:pPr>
+              <w:pStyle w:val="Listenabsatz"/>
+              <w:numPr>
+                <w:ilvl w:val="0"/>
+                <w:numId w:val="3"/>
+              </w:numPr>
+              <w:rPr>
+                <w:u w:val="single"/>
+              </w:rPr>
+            </w:pPr>
+            <w:r>
+              <w:t>Anlegen eines Tickets durch den Nutzer/Kunden(Attribute siehe Datenbankeinträge)</w:t>
+            </w:r>
+          </w:p>
+        </w:tc>
+      </w:tr>
+      <w:tr>
+        <w:tc>
+          <w:tcPr>
+            <w:tcW w:w="1828" w:type="dxa"/>
+            <w:tcBorders>
+              <w:left w:val="single" w:sz="4" w:space="0" w:color="auto"/>
+            </w:tcBorders>
+          </w:tcPr>
+          <w:p>
+            <w:pPr>
+              <w:rPr>
+                <w:color w:val="0070C0"/>
+                <w:sz w:val="24"/>
+                <w:szCs w:val="24"/>
+              </w:rPr>
+            </w:pPr>
+            <w:r>
+              <w:rPr>
+                <w:color w:val="0070C0"/>
+                <w:sz w:val="24"/>
+                <w:szCs w:val="24"/>
+              </w:rPr>
+              <w:t>Schnittstellenspezifikation</w:t>
+            </w:r>
+          </w:p>
+        </w:tc>
+        <w:tc>
+          <w:tcPr>
+            <w:tcW w:w="220" w:type="dxa"/>
+            <w:vMerge/>
+          </w:tcPr>
+          <w:p/>
+        </w:tc>
+        <w:tc>
+          <w:tcPr>
+            <w:tcW w:w="6452" w:type="dxa"/>
+          </w:tcPr>
+          <w:p>
+            <w:r>
+              <w:t>GUI - User/Kunde</w:t>
+            </w:r>
+            <w:r>
+              <w:t>:</w:t>
+            </w:r>
+            <w:r>
+              <w:t xml:space="preserve"> </w:t>
+            </w:r>
+          </w:p>
+          <w:p>
+            <w:pPr>
+              <w:pStyle w:val="Listenabsatz"/>
+              <w:numPr>
+                <w:ilvl w:val="0"/>
+                <w:numId w:val="3"/>
+              </w:numPr>
+            </w:pPr>
+            <w:r>
+              <w:t>(Ausfüllen der Felder und über Button absenden)</w:t>
+            </w:r>
+          </w:p>
+          <w:p>
+            <w:pPr>
+              <w:pStyle w:val="Listenabsatz"/>
+            </w:pPr>
+          </w:p>
+          <w:p>
+            <w:r>
+              <w:t xml:space="preserve">GUI </w:t>
+            </w:r>
+            <w:r>
+              <w:t>–</w:t>
+            </w:r>
+            <w:r>
+              <w:t xml:space="preserve"> Mitarbeiter</w:t>
+            </w:r>
+            <w:r>
+              <w:t>:</w:t>
+            </w:r>
+          </w:p>
+          <w:p>
+            <w:pPr>
+              <w:pStyle w:val="Listenabsatz"/>
+              <w:numPr>
+                <w:ilvl w:val="0"/>
+                <w:numId w:val="3"/>
+              </w:numPr>
+            </w:pPr>
+            <w:r>
+              <w:t>(Abrufen der Tickets,-bearbeiten,-löschen ,-schließen(archivieren))</w:t>
+            </w:r>
+          </w:p>
+          <w:p>
+            <w:pPr>
+              <w:pStyle w:val="Listenabsatz"/>
+            </w:pPr>
+          </w:p>
+          <w:p>
+            <w:r>
+              <w:t xml:space="preserve">GUI </w:t>
+            </w:r>
+            <w:r>
+              <w:t>–</w:t>
+            </w:r>
+            <w:r>
+              <w:t xml:space="preserve"> Administrator</w:t>
+            </w:r>
+            <w:r>
+              <w:t xml:space="preserve">: </w:t>
+            </w:r>
+          </w:p>
+          <w:p>
+            <w:pPr>
+              <w:pStyle w:val="Listenabsatz"/>
+              <w:numPr>
+                <w:ilvl w:val="0"/>
+                <w:numId w:val="3"/>
+              </w:numPr>
+            </w:pPr>
+            <w:r>
+              <w:t>(Gleiche Rechte wie Mitarbeiter, zusätzlich archivierte Einträge wieder aufrufen</w:t>
+            </w:r>
+            <w:r>
+              <w:t xml:space="preserve"> und Datenextraktion aus archivierten Tickets für Forecast</w:t>
+            </w:r>
+            <w:r>
+              <w:t>)</w:t>
+            </w:r>
+          </w:p>
+          <w:p/>
+        </w:tc>
+      </w:tr>
+      <w:tr>
+        <w:tc>
+          <w:tcPr>
+            <w:tcW w:w="1828" w:type="dxa"/>
+            <w:tcBorders>
+              <w:left w:val="single" w:sz="4" w:space="0" w:color="auto"/>
+            </w:tcBorders>
+          </w:tcPr>
+          <w:p>
+            <w:pPr>
+              <w:rPr>
+                <w:color w:val="0070C0"/>
+                <w:sz w:val="24"/>
+                <w:szCs w:val="24"/>
+              </w:rPr>
+            </w:pPr>
+            <w:r>
+              <w:rPr>
+                <w:color w:val="0070C0"/>
+                <w:sz w:val="24"/>
+                <w:szCs w:val="24"/>
+              </w:rPr>
+              <w:t>Rahmenbedingungen</w:t>
+            </w:r>
+          </w:p>
+        </w:tc>
+        <w:tc>
+          <w:tcPr>
+            <w:tcW w:w="220" w:type="dxa"/>
+            <w:vMerge/>
+          </w:tcPr>
+          <w:p/>
+        </w:tc>
+        <w:tc>
+          <w:tcPr>
+            <w:tcW w:w="6452" w:type="dxa"/>
+          </w:tcPr>
+          <w:p>
+            <w:r>
+              <w:t>Software:</w:t>
+            </w:r>
+          </w:p>
+          <w:p>
+            <w:pPr>
+              <w:pStyle w:val="Listenabsatz"/>
+              <w:numPr>
+                <w:ilvl w:val="0"/>
+                <w:numId w:val="3"/>
+              </w:numPr>
+            </w:pPr>
+            <w:r>
+              <w:t>Eigenständige Dienstauswahl</w:t>
+            </w:r>
+          </w:p>
+          <w:p>
+            <w:pPr>
+              <w:pStyle w:val="Listenabsatz"/>
+              <w:numPr>
+                <w:ilvl w:val="0"/>
+                <w:numId w:val="3"/>
+              </w:numPr>
+            </w:pPr>
+            <w:r>
+              <w:t>VMware-Player</w:t>
+            </w:r>
+          </w:p>
+          <w:p>
+            <w:pPr>
+              <w:pStyle w:val="Listenabsatz"/>
+              <w:numPr>
+                <w:ilvl w:val="0"/>
+                <w:numId w:val="3"/>
+              </w:numPr>
+            </w:pPr>
+            <w:proofErr w:type="spellStart"/>
+            <w:r>
+              <w:t>VM’s</w:t>
+            </w:r>
+            <w:proofErr w:type="spellEnd"/>
+          </w:p>
+          <w:p>
+            <w:r>
+              <w:t>Räumlichkeiten:</w:t>
+            </w:r>
+          </w:p>
+          <w:p>
+            <w:pPr>
+              <w:pStyle w:val="Listenabsatz"/>
+              <w:numPr>
+                <w:ilvl w:val="0"/>
+                <w:numId w:val="3"/>
+              </w:numPr>
+            </w:pPr>
+            <w:r>
+              <w:t>BSZ Elektrotechnik Dresden</w:t>
+            </w:r>
+          </w:p>
+          <w:p>
+            <w:pPr>
+              <w:pStyle w:val="Listenabsatz"/>
+              <w:numPr>
+                <w:ilvl w:val="0"/>
+                <w:numId w:val="3"/>
+              </w:numPr>
+            </w:pPr>
+            <w:r>
+              <w:t>Remote</w:t>
+            </w:r>
+          </w:p>
+          <w:p>
+            <w:r>
+              <w:t>Hardware:</w:t>
+            </w:r>
+          </w:p>
+          <w:p>
+            <w:pPr>
+              <w:pStyle w:val="Listenabsatz"/>
+              <w:numPr>
+                <w:ilvl w:val="0"/>
+                <w:numId w:val="3"/>
+              </w:numPr>
+            </w:pPr>
+            <w:r>
+              <w:t>Schul-</w:t>
+            </w:r>
+            <w:proofErr w:type="spellStart"/>
+            <w:r>
+              <w:t>PC’s</w:t>
+            </w:r>
+            <w:proofErr w:type="spellEnd"/>
+            <w:r>
+              <w:t xml:space="preserve"> oder vergleichbare Ausstattung wird bereitgestellt</w:t>
+            </w:r>
+          </w:p>
+          <w:p>
+            <w:r>
+              <w:t>Dokumente:</w:t>
+            </w:r>
+          </w:p>
+          <w:p>
+            <w:pPr>
+              <w:pStyle w:val="Listenabsatz"/>
+              <w:numPr>
+                <w:ilvl w:val="0"/>
+                <w:numId w:val="3"/>
+              </w:numPr>
+            </w:pPr>
+            <w:r>
+              <w:t xml:space="preserve">Vorlagen siehe </w:t>
+            </w:r>
+            <w:proofErr w:type="spellStart"/>
+            <w:r>
+              <w:t>Lernsax</w:t>
+            </w:r>
+            <w:proofErr w:type="spellEnd"/>
+            <w:r>
+              <w:t xml:space="preserve"> Projektordner LF9</w:t>
+            </w:r>
+          </w:p>
+          <w:p/>
+          <w:p/>
+        </w:tc>
+      </w:tr>
+      <w:tr>
+        <w:tc>
+          <w:tcPr>
+            <w:tcW w:w="1828" w:type="dxa"/>
+            <w:tcBorders>
+              <w:left w:val="single" w:sz="4" w:space="0" w:color="auto"/>
+            </w:tcBorders>
+          </w:tcPr>
+          <w:p>
+            <w:pPr>
+              <w:rPr>
+                <w:color w:val="0070C0"/>
+                <w:sz w:val="24"/>
+                <w:szCs w:val="24"/>
+              </w:rPr>
+            </w:pPr>
+            <w:r>
+              <w:rPr>
+                <w:color w:val="0070C0"/>
+                <w:sz w:val="24"/>
+                <w:szCs w:val="24"/>
+              </w:rPr>
+              <w:lastRenderedPageBreak/>
+              <w:t>Qualitätsbetrachtung</w:t>
+            </w:r>
+          </w:p>
+        </w:tc>
+        <w:tc>
+          <w:tcPr>
+            <w:tcW w:w="220" w:type="dxa"/>
+            <w:vMerge/>
+          </w:tcPr>
+          <w:p/>
+        </w:tc>
+        <w:tc>
+          <w:tcPr>
+            <w:tcW w:w="6452" w:type="dxa"/>
+          </w:tcPr>
+          <w:p>
+            <w:r>
+              <w:t>Einteilung der Arbeitspakete und Verantwortlichkeiten führen zur genauen Dokumentation der Arbeitsabläufe und des Arbeitsstandes. Protokollierung der Prozesse und Life-Präsentation der Prototypen und schlussendlich des fertiggestellten Projektes durch eine Abnahme. Exakte Terminvorgaben der einzelnen Arbeitsschritte zeigen Zwischenstände und dadurch den Fortschritt des Projektes.</w:t>
+            </w:r>
+          </w:p>
+          <w:p/>
+        </w:tc>
+      </w:tr>
+      <w:tr>
+        <w:tc>
+          <w:tcPr>
+            <w:tcW w:w="1828" w:type="dxa"/>
+            <w:tcBorders>
+              <w:left w:val="single" w:sz="4" w:space="0" w:color="auto"/>
+            </w:tcBorders>
+          </w:tcPr>
+          <w:p>
+            <w:pPr>
+              <w:rPr>
+                <w:color w:val="0070C0"/>
+                <w:sz w:val="24"/>
+                <w:szCs w:val="24"/>
+              </w:rPr>
+            </w:pPr>
+            <w:r>
+              <w:rPr>
+                <w:color w:val="0070C0"/>
+                <w:sz w:val="24"/>
+                <w:szCs w:val="24"/>
+              </w:rPr>
+              <w:t>Realisierungsvorschlag</w:t>
+            </w:r>
+          </w:p>
+        </w:tc>
+        <w:tc>
+          <w:tcPr>
+            <w:tcW w:w="220" w:type="dxa"/>
+          </w:tcPr>
+          <w:p/>
+        </w:tc>
+        <w:tc>
+          <w:tcPr>
+            <w:tcW w:w="6452" w:type="dxa"/>
+          </w:tcPr>
+          <w:p>
+            <w:pPr>
+              <w:rPr>
+                <w:u w:val="single"/>
+              </w:rPr>
+            </w:pPr>
+            <w:r>
+              <w:rPr>
+                <w:u w:val="single"/>
+              </w:rPr>
+              <w:t xml:space="preserve">Analyse und Projektplanung: </w:t>
+            </w:r>
+          </w:p>
+          <w:p/>
+          <w:p>
+            <w:pPr>
+              <w:pStyle w:val="Listenabsatz"/>
+              <w:numPr>
+                <w:ilvl w:val="0"/>
+                <w:numId w:val="3"/>
+              </w:numPr>
+            </w:pPr>
+            <w:r>
+              <w:t>bis 25.11.2022 (UW-4)</w:t>
+            </w:r>
+          </w:p>
+          <w:p>
+            <w:pPr>
+              <w:pStyle w:val="Listenabsatz"/>
+            </w:pPr>
+          </w:p>
+          <w:p>
+            <w:r>
+              <w:rPr>
+                <w:u w:val="single"/>
+              </w:rPr>
+              <w:t>Entscheiden und Durchführen</w:t>
+            </w:r>
+            <w:r>
+              <w:rPr>
+                <w:u w:val="single"/>
+              </w:rPr>
+              <w:t xml:space="preserve"> Teil 1</w:t>
+            </w:r>
+            <w:r>
+              <w:t>:</w:t>
+            </w:r>
+          </w:p>
+          <w:p/>
+          <w:p>
+            <w:pPr>
+              <w:pStyle w:val="Listenabsatz"/>
+              <w:numPr>
+                <w:ilvl w:val="0"/>
+                <w:numId w:val="3"/>
+              </w:numPr>
+            </w:pPr>
+            <w:r>
+              <w:t>Abgabe:</w:t>
+            </w:r>
+          </w:p>
+          <w:p>
+            <w:pPr>
+              <w:pStyle w:val="Listenabsatz"/>
+              <w:numPr>
+                <w:ilvl w:val="1"/>
+                <w:numId w:val="3"/>
+              </w:numPr>
+            </w:pPr>
+            <w:r>
+              <w:t xml:space="preserve">Bis </w:t>
+            </w:r>
+            <w:r>
+              <w:t>23.12.2022</w:t>
+            </w:r>
+          </w:p>
+          <w:p>
+            <w:pPr>
+              <w:pStyle w:val="Listenabsatz"/>
+              <w:numPr>
+                <w:ilvl w:val="0"/>
+                <w:numId w:val="3"/>
+              </w:numPr>
+            </w:pPr>
+            <w:r>
+              <w:t>Life-Präsentation:</w:t>
+            </w:r>
+          </w:p>
+          <w:p>
+            <w:pPr>
+              <w:pStyle w:val="Listenabsatz"/>
+              <w:numPr>
+                <w:ilvl w:val="1"/>
+                <w:numId w:val="3"/>
+              </w:numPr>
+            </w:pPr>
+            <w:r>
+              <w:t>Bis 03.02.2023</w:t>
+            </w:r>
+          </w:p>
+          <w:p/>
+          <w:p/>
+          <w:p>
+            <w:r>
+              <w:rPr>
+                <w:u w:val="single"/>
+              </w:rPr>
+              <w:t>Entscheiden und Durchführen</w:t>
+            </w:r>
+            <w:r>
+              <w:rPr>
+                <w:u w:val="single"/>
+              </w:rPr>
+              <w:t xml:space="preserve"> Teil </w:t>
+            </w:r>
+            <w:r>
+              <w:rPr>
+                <w:u w:val="single"/>
+              </w:rPr>
+              <w:t>2(Auswertung und Reflektion)</w:t>
+            </w:r>
+            <w:r>
+              <w:t>:</w:t>
+            </w:r>
+          </w:p>
+          <w:p/>
+          <w:p>
+            <w:pPr>
+              <w:pStyle w:val="Listenabsatz"/>
+              <w:numPr>
+                <w:ilvl w:val="0"/>
+                <w:numId w:val="3"/>
+              </w:numPr>
+            </w:pPr>
+            <w:r>
+              <w:t>A</w:t>
+            </w:r>
+            <w:r>
+              <w:t>bgabe:</w:t>
+            </w:r>
+          </w:p>
+          <w:p>
+            <w:pPr>
+              <w:pStyle w:val="Listenabsatz"/>
+              <w:numPr>
+                <w:ilvl w:val="1"/>
+                <w:numId w:val="3"/>
+              </w:numPr>
+            </w:pPr>
+            <w:r>
+              <w:t>Bis 10</w:t>
+            </w:r>
+            <w:r>
+              <w:t>.</w:t>
+            </w:r>
+            <w:r>
+              <w:t>0</w:t>
+            </w:r>
+            <w:r>
+              <w:t>2.202</w:t>
+            </w:r>
+            <w:r>
+              <w:t>3</w:t>
+            </w:r>
+          </w:p>
+          <w:p>
+            <w:pPr>
+              <w:pStyle w:val="Listenabsatz"/>
+              <w:numPr>
+                <w:ilvl w:val="0"/>
+                <w:numId w:val="3"/>
+              </w:numPr>
+            </w:pPr>
+            <w:r>
+              <w:t>Life-Präsentation</w:t>
+            </w:r>
+            <w:r>
+              <w:t xml:space="preserve"> und Auswertung</w:t>
+            </w:r>
+            <w:r>
+              <w:t>:</w:t>
+            </w:r>
+          </w:p>
+          <w:p>
+            <w:pPr>
+              <w:pStyle w:val="Listenabsatz"/>
+              <w:numPr>
+                <w:ilvl w:val="1"/>
+                <w:numId w:val="3"/>
+              </w:numPr>
+            </w:pPr>
+            <w:r>
+              <w:t>27.03.2023 bis 05.04.2023</w:t>
+            </w:r>
+          </w:p>
+          <w:p/>
+        </w:tc>
+      </w:tr>
+      <w:tr>
+        <w:tc>
+          <w:tcPr>
+            <w:tcW w:w="1828" w:type="dxa"/>
+            <w:tcBorders>
+              <w:left w:val="single" w:sz="4" w:space="0" w:color="auto"/>
+            </w:tcBorders>
+          </w:tcPr>
+          <w:p>
+            <w:pPr>
+              <w:rPr>
+                <w:color w:val="0070C0"/>
+                <w:sz w:val="24"/>
+                <w:szCs w:val="24"/>
+              </w:rPr>
+            </w:pPr>
+            <w:r>
+              <w:rPr>
+                <w:color w:val="0070C0"/>
+                <w:sz w:val="24"/>
+                <w:szCs w:val="24"/>
+              </w:rPr>
+              <w:t>Projektplanung</w:t>
+            </w:r>
+          </w:p>
+        </w:tc>
+        <w:tc>
+          <w:tcPr>
+            <w:tcW w:w="220" w:type="dxa"/>
+          </w:tcPr>
+          <w:p/>
+        </w:tc>
+        <w:tc>
+          <w:tcPr>
+            <w:tcW w:w="6452" w:type="dxa"/>
+          </w:tcPr>
+          <w:p>
+            <w:r>
+              <w:t>Das Projekt lässt sich in dem geforderten Rahmen umsetzen. Bedenken gibt es nur hinsichtlich der Arbeitsverteilung/</w:t>
+            </w:r>
+            <w:r>
+              <w:t>Arbeitspakete</w:t>
+            </w:r>
+            <w:r>
+              <w:t xml:space="preserve"> der Gruppenmitglieder. Da es nur eine Person umsetzen wird.</w:t>
+            </w:r>
+          </w:p>
+        </w:tc>
+      </w:tr>
+      <w:tr>
+        <w:tc>
+          <w:tcPr>
+            <w:tcW w:w="1828" w:type="dxa"/>
+            <w:tcBorders>
+              <w:left w:val="single" w:sz="4" w:space="0" w:color="auto"/>
+            </w:tcBorders>
+          </w:tcPr>
+          <w:p>
+            <w:pPr>
+              <w:rPr>
+                <w:color w:val="0070C0"/>
+                <w:sz w:val="24"/>
+                <w:szCs w:val="24"/>
+              </w:rPr>
+            </w:pPr>
+            <w:r>
+              <w:rPr>
+                <w:color w:val="0070C0"/>
+                <w:sz w:val="24"/>
+                <w:szCs w:val="24"/>
+              </w:rPr>
+              <w:t>Kosten-Nutzen-Analyse</w:t>
+            </w:r>
+          </w:p>
+        </w:tc>
+        <w:tc>
+          <w:tcPr>
+            <w:tcW w:w="220" w:type="dxa"/>
+          </w:tcPr>
+          <w:p/>
+        </w:tc>
+        <w:tc>
+          <w:tcPr>
+            <w:tcW w:w="6452" w:type="dxa"/>
+          </w:tcPr>
+          <w:p>
+            <w:r>
+              <w:t>Kosten-Nutzen-Analyse wird nachgereicht. Es wird durch Betriebsinterne stellen bearbeitet.</w:t>
+            </w:r>
+          </w:p>
+        </w:tc>
+      </w:tr>
+    </w:tbl>
+    <w:p/>
     <w:sectPr>
       <w:headerReference w:type="default" r:id="rId8"/>
       <w:footerReference w:type="default" r:id="rId9"/>
@@ -585,6 +3708,17 @@
           <w:r>
             <w:t>Spannekrebs Sebastian</w:t>
           </w:r>
+          <w:r>
+            <w:t>(</w:t>
+          </w:r>
+          <w:proofErr w:type="spellStart"/>
+          <w:r>
+            <w:t>Groupleader</w:t>
+          </w:r>
+          <w:proofErr w:type="spellEnd"/>
+          <w:r>
+            <w:t>)</w:t>
+          </w:r>
         </w:p>
       </w:tc>
     </w:tr>
@@ -757,8 +3891,241 @@
   </w:abstractNum>
   <w:abstractNum w:abstractNumId="1" w15:restartNumberingAfterBreak="0">
     <w:nsid w:val="270053A2"/>
+    <w:multiLevelType w:val="multilevel"/>
+    <w:tmpl w:val="4C76D746"/>
+    <w:lvl w:ilvl="0">
+      <w:start w:val="1"/>
+      <w:numFmt w:val="decimal"/>
+      <w:lvlText w:val="%1."/>
+      <w:lvlJc w:val="left"/>
+      <w:pPr>
+        <w:ind w:left="720" w:hanging="360"/>
+      </w:pPr>
+      <w:rPr>
+        <w:rFonts w:hint="default"/>
+      </w:rPr>
+    </w:lvl>
+    <w:lvl w:ilvl="1">
+      <w:start w:val="1"/>
+      <w:numFmt w:val="decimal"/>
+      <w:isLgl/>
+      <w:lvlText w:val="%1.%2"/>
+      <w:lvlJc w:val="left"/>
+      <w:pPr>
+        <w:ind w:left="720" w:hanging="360"/>
+      </w:pPr>
+      <w:rPr>
+        <w:rFonts w:hint="default"/>
+      </w:rPr>
+    </w:lvl>
+    <w:lvl w:ilvl="2">
+      <w:start w:val="1"/>
+      <w:numFmt w:val="decimal"/>
+      <w:isLgl/>
+      <w:lvlText w:val="%1.%2.%3"/>
+      <w:lvlJc w:val="left"/>
+      <w:pPr>
+        <w:ind w:left="1080" w:hanging="720"/>
+      </w:pPr>
+      <w:rPr>
+        <w:rFonts w:hint="default"/>
+      </w:rPr>
+    </w:lvl>
+    <w:lvl w:ilvl="3">
+      <w:start w:val="1"/>
+      <w:numFmt w:val="decimal"/>
+      <w:isLgl/>
+      <w:lvlText w:val="%1.%2.%3.%4"/>
+      <w:lvlJc w:val="left"/>
+      <w:pPr>
+        <w:ind w:left="1080" w:hanging="720"/>
+      </w:pPr>
+      <w:rPr>
+        <w:rFonts w:hint="default"/>
+      </w:rPr>
+    </w:lvl>
+    <w:lvl w:ilvl="4">
+      <w:start w:val="1"/>
+      <w:numFmt w:val="decimal"/>
+      <w:isLgl/>
+      <w:lvlText w:val="%1.%2.%3.%4.%5"/>
+      <w:lvlJc w:val="left"/>
+      <w:pPr>
+        <w:ind w:left="1440" w:hanging="1080"/>
+      </w:pPr>
+      <w:rPr>
+        <w:rFonts w:hint="default"/>
+      </w:rPr>
+    </w:lvl>
+    <w:lvl w:ilvl="5">
+      <w:start w:val="1"/>
+      <w:numFmt w:val="decimal"/>
+      <w:isLgl/>
+      <w:lvlText w:val="%1.%2.%3.%4.%5.%6"/>
+      <w:lvlJc w:val="left"/>
+      <w:pPr>
+        <w:ind w:left="1440" w:hanging="1080"/>
+      </w:pPr>
+      <w:rPr>
+        <w:rFonts w:hint="default"/>
+      </w:rPr>
+    </w:lvl>
+    <w:lvl w:ilvl="6">
+      <w:start w:val="1"/>
+      <w:numFmt w:val="decimal"/>
+      <w:isLgl/>
+      <w:lvlText w:val="%1.%2.%3.%4.%5.%6.%7"/>
+      <w:lvlJc w:val="left"/>
+      <w:pPr>
+        <w:ind w:left="1800" w:hanging="1440"/>
+      </w:pPr>
+      <w:rPr>
+        <w:rFonts w:hint="default"/>
+      </w:rPr>
+    </w:lvl>
+    <w:lvl w:ilvl="7">
+      <w:start w:val="1"/>
+      <w:numFmt w:val="decimal"/>
+      <w:isLgl/>
+      <w:lvlText w:val="%1.%2.%3.%4.%5.%6.%7.%8"/>
+      <w:lvlJc w:val="left"/>
+      <w:pPr>
+        <w:ind w:left="1800" w:hanging="1440"/>
+      </w:pPr>
+      <w:rPr>
+        <w:rFonts w:hint="default"/>
+      </w:rPr>
+    </w:lvl>
+    <w:lvl w:ilvl="8">
+      <w:start w:val="1"/>
+      <w:numFmt w:val="decimal"/>
+      <w:isLgl/>
+      <w:lvlText w:val="%1.%2.%3.%4.%5.%6.%7.%8.%9"/>
+      <w:lvlJc w:val="left"/>
+      <w:pPr>
+        <w:ind w:left="1800" w:hanging="1440"/>
+      </w:pPr>
+      <w:rPr>
+        <w:rFonts w:hint="default"/>
+      </w:rPr>
+    </w:lvl>
+  </w:abstractNum>
+  <w:abstractNum w:abstractNumId="2" w15:restartNumberingAfterBreak="0">
+    <w:nsid w:val="55753FD4"/>
     <w:multiLevelType w:val="hybridMultilevel"/>
-    <w:tmpl w:val="A754CE3A"/>
+    <w:tmpl w:val="6D527922"/>
+    <w:lvl w:ilvl="0" w:tplc="760AE0D4">
+      <w:numFmt w:val="bullet"/>
+      <w:lvlText w:val="-"/>
+      <w:lvlJc w:val="left"/>
+      <w:pPr>
+        <w:ind w:left="720" w:hanging="360"/>
+      </w:pPr>
+      <w:rPr>
+        <w:rFonts w:ascii="Calibri" w:eastAsiaTheme="minorHAnsi" w:hAnsi="Calibri" w:cs="Calibri" w:hint="default"/>
+      </w:rPr>
+    </w:lvl>
+    <w:lvl w:ilvl="1" w:tplc="04070003">
+      <w:start w:val="1"/>
+      <w:numFmt w:val="bullet"/>
+      <w:lvlText w:val="o"/>
+      <w:lvlJc w:val="left"/>
+      <w:pPr>
+        <w:ind w:left="1440" w:hanging="360"/>
+      </w:pPr>
+      <w:rPr>
+        <w:rFonts w:ascii="Courier New" w:hAnsi="Courier New" w:cs="Courier New" w:hint="default"/>
+      </w:rPr>
+    </w:lvl>
+    <w:lvl w:ilvl="2" w:tplc="04070005" w:tentative="1">
+      <w:start w:val="1"/>
+      <w:numFmt w:val="bullet"/>
+      <w:lvlText w:val=""/>
+      <w:lvlJc w:val="left"/>
+      <w:pPr>
+        <w:ind w:left="2160" w:hanging="360"/>
+      </w:pPr>
+      <w:rPr>
+        <w:rFonts w:ascii="Wingdings" w:hAnsi="Wingdings" w:hint="default"/>
+      </w:rPr>
+    </w:lvl>
+    <w:lvl w:ilvl="3" w:tplc="04070001" w:tentative="1">
+      <w:start w:val="1"/>
+      <w:numFmt w:val="bullet"/>
+      <w:lvlText w:val=""/>
+      <w:lvlJc w:val="left"/>
+      <w:pPr>
+        <w:ind w:left="2880" w:hanging="360"/>
+      </w:pPr>
+      <w:rPr>
+        <w:rFonts w:ascii="Symbol" w:hAnsi="Symbol" w:hint="default"/>
+      </w:rPr>
+    </w:lvl>
+    <w:lvl w:ilvl="4" w:tplc="04070003" w:tentative="1">
+      <w:start w:val="1"/>
+      <w:numFmt w:val="bullet"/>
+      <w:lvlText w:val="o"/>
+      <w:lvlJc w:val="left"/>
+      <w:pPr>
+        <w:ind w:left="3600" w:hanging="360"/>
+      </w:pPr>
+      <w:rPr>
+        <w:rFonts w:ascii="Courier New" w:hAnsi="Courier New" w:cs="Courier New" w:hint="default"/>
+      </w:rPr>
+    </w:lvl>
+    <w:lvl w:ilvl="5" w:tplc="04070005" w:tentative="1">
+      <w:start w:val="1"/>
+      <w:numFmt w:val="bullet"/>
+      <w:lvlText w:val=""/>
+      <w:lvlJc w:val="left"/>
+      <w:pPr>
+        <w:ind w:left="4320" w:hanging="360"/>
+      </w:pPr>
+      <w:rPr>
+        <w:rFonts w:ascii="Wingdings" w:hAnsi="Wingdings" w:hint="default"/>
+      </w:rPr>
+    </w:lvl>
+    <w:lvl w:ilvl="6" w:tplc="04070001" w:tentative="1">
+      <w:start w:val="1"/>
+      <w:numFmt w:val="bullet"/>
+      <w:lvlText w:val=""/>
+      <w:lvlJc w:val="left"/>
+      <w:pPr>
+        <w:ind w:left="5040" w:hanging="360"/>
+      </w:pPr>
+      <w:rPr>
+        <w:rFonts w:ascii="Symbol" w:hAnsi="Symbol" w:hint="default"/>
+      </w:rPr>
+    </w:lvl>
+    <w:lvl w:ilvl="7" w:tplc="04070003" w:tentative="1">
+      <w:start w:val="1"/>
+      <w:numFmt w:val="bullet"/>
+      <w:lvlText w:val="o"/>
+      <w:lvlJc w:val="left"/>
+      <w:pPr>
+        <w:ind w:left="5760" w:hanging="360"/>
+      </w:pPr>
+      <w:rPr>
+        <w:rFonts w:ascii="Courier New" w:hAnsi="Courier New" w:cs="Courier New" w:hint="default"/>
+      </w:rPr>
+    </w:lvl>
+    <w:lvl w:ilvl="8" w:tplc="04070005" w:tentative="1">
+      <w:start w:val="1"/>
+      <w:numFmt w:val="bullet"/>
+      <w:lvlText w:val=""/>
+      <w:lvlJc w:val="left"/>
+      <w:pPr>
+        <w:ind w:left="6480" w:hanging="360"/>
+      </w:pPr>
+      <w:rPr>
+        <w:rFonts w:ascii="Wingdings" w:hAnsi="Wingdings" w:hint="default"/>
+      </w:rPr>
+    </w:lvl>
+  </w:abstractNum>
+  <w:abstractNum w:abstractNumId="3" w15:restartNumberingAfterBreak="0">
+    <w:nsid w:val="7844155B"/>
+    <w:multiLevelType w:val="hybridMultilevel"/>
+    <w:tmpl w:val="5AF83672"/>
     <w:lvl w:ilvl="0" w:tplc="0407000F">
       <w:start w:val="1"/>
       <w:numFmt w:val="decimal"/>
@@ -849,6 +4216,12 @@
   </w:num>
   <w:num w:numId="2" w16cid:durableId="602764854">
     <w:abstractNumId w:val="1"/>
+  </w:num>
+  <w:num w:numId="3" w16cid:durableId="1216116421">
+    <w:abstractNumId w:val="2"/>
+  </w:num>
+  <w:num w:numId="4" w16cid:durableId="1056667173">
+    <w:abstractNumId w:val="3"/>
   </w:num>
 </w:numbering>
 </file>

</xml_diff>